<commit_message>
updates bloc3 + organisation + sentiment analysis
</commit_message>
<xml_diff>
--- a/Note_technique/Copie de secours de Note_technique.docx
+++ b/Note_technique/Copie de secours de Note_technique.docx
@@ -384,6 +384,7 @@
         <w:t xml:space="preserve"> -m </w:t>
       </w:r>
       <w:proofErr w:type="spellStart"/>
+      <w:proofErr w:type="gramStart"/>
       <w:r>
         <w:rPr>
           <w:color w:val="000000"/>
@@ -405,67 +406,6 @@
           <w:highlight w:val="lightGray"/>
         </w:rPr>
         <w:t>.</w:t>
-      </w:r>
-      <w:proofErr w:type="spellStart"/>
-      <w:r>
-        <w:rPr>
-          <w:color w:val="000000"/>
-          <w:highlight w:val="lightGray"/>
-        </w:rPr>
-        <w:t>venv</w:t>
-      </w:r>
-      <w:proofErr w:type="spellEnd"/>
-    </w:p>
-    <w:p>
-      <w:pPr>
-        <w:pStyle w:val="NormalWeb"/>
-        <w:rPr>
-          <w:color w:val="000000"/>
-        </w:rPr>
-      </w:pPr>
-      <w:proofErr w:type="gramStart"/>
-      <w:r>
-        <w:rPr>
-          <w:color w:val="000000"/>
-        </w:rPr>
-        <w:t>activation</w:t>
-      </w:r>
-      <w:proofErr w:type="gramEnd"/>
-      <w:r>
-        <w:rPr>
-          <w:color w:val="000000"/>
-        </w:rPr>
-        <w:t xml:space="preserve"> de l’</w:t>
-      </w:r>
-      <w:proofErr w:type="spellStart"/>
-      <w:r>
-        <w:rPr>
-          <w:color w:val="000000"/>
-        </w:rPr>
-        <w:t>environement</w:t>
-      </w:r>
-      <w:proofErr w:type="spellEnd"/>
-      <w:r>
-        <w:rPr>
-          <w:color w:val="000000"/>
-        </w:rPr>
-        <w:t xml:space="preserve"> virtuel</w:t>
-      </w:r>
-    </w:p>
-    <w:p>
-      <w:pPr>
-        <w:pStyle w:val="NormalWeb"/>
-        <w:rPr>
-          <w:color w:val="000000"/>
-        </w:rPr>
-      </w:pPr>
-      <w:proofErr w:type="gramStart"/>
-      <w:r>
-        <w:rPr>
-          <w:color w:val="000000"/>
-          <w:highlight w:val="lightGray"/>
-        </w:rPr>
-        <w:t>source .</w:t>
       </w:r>
       <w:proofErr w:type="spellStart"/>
       <w:r>
@@ -477,6 +417,68 @@
       </w:r>
       <w:proofErr w:type="spellEnd"/>
       <w:proofErr w:type="gramEnd"/>
+    </w:p>
+    <w:p>
+      <w:pPr>
+        <w:pStyle w:val="NormalWeb"/>
+        <w:rPr>
+          <w:color w:val="000000"/>
+        </w:rPr>
+      </w:pPr>
+      <w:proofErr w:type="gramStart"/>
+      <w:r>
+        <w:rPr>
+          <w:color w:val="000000"/>
+        </w:rPr>
+        <w:t>activation</w:t>
+      </w:r>
+      <w:proofErr w:type="gramEnd"/>
+      <w:r>
+        <w:rPr>
+          <w:color w:val="000000"/>
+        </w:rPr>
+        <w:t xml:space="preserve"> de l’</w:t>
+      </w:r>
+      <w:proofErr w:type="spellStart"/>
+      <w:r>
+        <w:rPr>
+          <w:color w:val="000000"/>
+        </w:rPr>
+        <w:t>environement</w:t>
+      </w:r>
+      <w:proofErr w:type="spellEnd"/>
+      <w:r>
+        <w:rPr>
+          <w:color w:val="000000"/>
+        </w:rPr>
+        <w:t xml:space="preserve"> virtuel</w:t>
+      </w:r>
+    </w:p>
+    <w:p>
+      <w:pPr>
+        <w:pStyle w:val="NormalWeb"/>
+        <w:rPr>
+          <w:color w:val="000000"/>
+        </w:rPr>
+      </w:pPr>
+      <w:proofErr w:type="gramStart"/>
+      <w:r>
+        <w:rPr>
+          <w:color w:val="000000"/>
+          <w:highlight w:val="lightGray"/>
+        </w:rPr>
+        <w:t>source .</w:t>
+      </w:r>
+      <w:proofErr w:type="spellStart"/>
+      <w:r>
+        <w:rPr>
+          <w:color w:val="000000"/>
+          <w:highlight w:val="lightGray"/>
+        </w:rPr>
+        <w:t>venv</w:t>
+      </w:r>
+      <w:proofErr w:type="spellEnd"/>
+      <w:proofErr w:type="gramEnd"/>
       <w:r>
         <w:rPr>
           <w:color w:val="000000"/>
@@ -715,14 +717,6 @@
         </w:rPr>
         <w:t xml:space="preserve"> sur la restitution</w:t>
       </w:r>
-    </w:p>
-    <w:p>
-      <w:pPr>
-        <w:pStyle w:val="NormalWeb"/>
-        <w:rPr>
-          <w:color w:val="000000"/>
-        </w:rPr>
-      </w:pPr>
     </w:p>
     <w:p>
       <w:pPr>
@@ -925,18 +919,7 @@
           <w:sz w:val="28"/>
           <w:szCs w:val="28"/>
         </w:rPr>
-        <w:t>Valorisation des Retours Clients via l'Analyse Automatisée</w:t>
-      </w:r>
-      <w:r>
-        <w:rPr>
-          <w:rFonts w:ascii="-webkit-standard" w:hAnsi="-webkit-standard"/>
-          <w:b/>
-          <w:bCs/>
-          <w:color w:val="000000"/>
-          <w:sz w:val="28"/>
-          <w:szCs w:val="28"/>
-        </w:rPr>
-        <w:t> </w:t>
+        <w:t>Valorisation des Retours Clients via l'Analyse Automatisée </w:t>
       </w:r>
     </w:p>
     <w:p>
@@ -971,6 +954,7 @@
           <w:numId w:val="11"/>
         </w:numPr>
         <w:rPr>
+          <w:strike/>
           <w:color w:val="000000"/>
           <w:sz w:val="28"/>
           <w:szCs w:val="28"/>
@@ -980,6 +964,7 @@
         <w:rPr>
           <w:rStyle w:val="lev"/>
           <w:rFonts w:eastAsiaTheme="majorEastAsia"/>
+          <w:strike/>
           <w:color w:val="000000"/>
           <w:sz w:val="28"/>
           <w:szCs w:val="28"/>
@@ -988,6 +973,7 @@
       </w:r>
       <w:r>
         <w:rPr>
+          <w:strike/>
           <w:color w:val="000000"/>
           <w:sz w:val="28"/>
           <w:szCs w:val="28"/>
@@ -997,6 +983,7 @@
       <w:r>
         <w:rPr>
           <w:rFonts w:ascii="-webkit-standard" w:hAnsi="-webkit-standard"/>
+          <w:strike/>
           <w:color w:val="000000"/>
           <w:sz w:val="28"/>
           <w:szCs w:val="28"/>
@@ -1092,6 +1079,14 @@
           <w:szCs w:val="28"/>
         </w:rPr>
         <w:t xml:space="preserve">d’avoir une base de spectateurs importante). </w:t>
+      </w:r>
+      <w:r>
+        <w:rPr>
+          <w:color w:val="000000"/>
+          <w:sz w:val="28"/>
+          <w:szCs w:val="28"/>
+        </w:rPr>
+        <w:t xml:space="preserve">Il s’agit d’avoir une idée générale des sujets abordés, du sentiment général/ dominant et de sa polarité. </w:t>
       </w:r>
     </w:p>
     <w:p>
@@ -1359,9 +1354,128 @@
         <w:rPr>
           <w:color w:val="000000"/>
         </w:rPr>
-        <w:lastRenderedPageBreak/>
         <w:t xml:space="preserve">Cadre réglementaire </w:t>
       </w:r>
+    </w:p>
+    <w:p>
+      <w:pPr>
+        <w:pStyle w:val="NormalWeb"/>
+        <w:rPr>
+          <w:color w:val="000000"/>
+        </w:rPr>
+      </w:pPr>
+      <w:hyperlink r:id="rId5" w:history="1">
+        <w:r>
+          <w:rPr>
+            <w:rStyle w:val="Lienhypertexte"/>
+          </w:rPr>
+          <w:t>https://www.cnil.fr/fr/ouverture-et-reutilisation-de-donnees-personnelles-sur-internet-la-cnil-publie-ses-recommandations</w:t>
+        </w:r>
+      </w:hyperlink>
+      <w:r>
+        <w:rPr>
+          <w:color w:val="000000"/>
+        </w:rPr>
+        <w:t xml:space="preserve"> </w:t>
+      </w:r>
+    </w:p>
+    <w:p>
+      <w:pPr>
+        <w:rPr>
+          <w:color w:val="000000"/>
+        </w:rPr>
+      </w:pPr>
+      <w:r>
+        <w:rPr>
+          <w:rFonts w:ascii="-webkit-standard" w:hAnsi="-webkit-standard"/>
+          <w:color w:val="000000"/>
+          <w:sz w:val="27"/>
+          <w:szCs w:val="27"/>
+        </w:rPr>
+        <w:t>•</w:t>
+      </w:r>
+      <w:r>
+        <w:rPr>
+          <w:rStyle w:val="apple-converted-space"/>
+          <w:rFonts w:ascii="-webkit-standard" w:hAnsi="-webkit-standard"/>
+          <w:color w:val="000000"/>
+          <w:sz w:val="27"/>
+          <w:szCs w:val="27"/>
+        </w:rPr>
+        <w:t> </w:t>
+      </w:r>
+      <w:hyperlink r:id="rId6" w:tgtFrame="_new" w:history="1">
+        <w:r>
+          <w:rPr>
+            <w:rStyle w:val="Lienhypertexte"/>
+          </w:rPr>
+          <w:t xml:space="preserve">Recommandations pour les </w:t>
+        </w:r>
+        <w:proofErr w:type="spellStart"/>
+        <w:r>
+          <w:rPr>
+            <w:rStyle w:val="Lienhypertexte"/>
+          </w:rPr>
+          <w:t>réutilisateurs</w:t>
+        </w:r>
+        <w:proofErr w:type="spellEnd"/>
+        <w:r>
+          <w:rPr>
+            <w:rStyle w:val="Lienhypertexte"/>
+          </w:rPr>
+          <w:t xml:space="preserve"> de données publiées sur Internet</w:t>
+        </w:r>
+      </w:hyperlink>
+    </w:p>
+    <w:p>
+      <w:pPr>
+        <w:rPr>
+          <w:color w:val="000000"/>
+        </w:rPr>
+      </w:pPr>
+      <w:hyperlink r:id="rId7" w:tgtFrame="_blank" w:history="1">
+        <w:r>
+          <w:rPr>
+            <w:rStyle w:val="truncate"/>
+            <w:color w:val="0000FF"/>
+            <w:u w:val="single"/>
+          </w:rPr>
+          <w:t>cnil.fr</w:t>
+        </w:r>
+      </w:hyperlink>
+      <w:r>
+        <w:rPr>
+          <w:color w:val="000000"/>
+        </w:rPr>
+        <w:br/>
+      </w:r>
+      <w:r>
+        <w:rPr>
+          <w:rFonts w:ascii="-webkit-standard" w:hAnsi="-webkit-standard"/>
+          <w:color w:val="000000"/>
+          <w:sz w:val="27"/>
+          <w:szCs w:val="27"/>
+        </w:rPr>
+        <w:t>•</w:t>
+      </w:r>
+      <w:r>
+        <w:rPr>
+          <w:rStyle w:val="apple-converted-space"/>
+          <w:rFonts w:ascii="-webkit-standard" w:hAnsi="-webkit-standard"/>
+          <w:color w:val="000000"/>
+          <w:sz w:val="27"/>
+          <w:szCs w:val="27"/>
+        </w:rPr>
+        <w:t> </w:t>
+      </w:r>
+      <w:hyperlink r:id="rId8" w:tgtFrame="_new" w:history="1">
+        <w:r>
+          <w:rPr>
+            <w:rStyle w:val="Lienhypertexte"/>
+          </w:rPr>
+          <w:t>Ouverture et réutilisation de données</w:t>
+        </w:r>
+      </w:hyperlink>
     </w:p>
     <w:p>
       <w:pPr>
@@ -1580,34 +1694,26 @@
         <w:spacing w:before="100" w:beforeAutospacing="1" w:after="100" w:afterAutospacing="1"/>
         <w:rPr>
           <w:rFonts w:ascii="Times New Roman" w:eastAsia="Times New Roman" w:hAnsi="Times New Roman" w:cs="Times New Roman"/>
-          <w:lang w:eastAsia="fr-FR"/>
-        </w:rPr>
-      </w:pPr>
-      <w:proofErr w:type="gramStart"/>
-      <w:r>
-        <w:rPr>
-          <w:rFonts w:ascii="Times New Roman" w:eastAsia="Times New Roman" w:hAnsi="Symbol" w:cs="Times New Roman"/>
-          <w:lang w:eastAsia="fr-FR"/>
-        </w:rPr>
-        <w:t></w:t>
-      </w:r>
-      <w:r>
-        <w:rPr>
-          <w:rFonts w:ascii="Times New Roman" w:eastAsia="Times New Roman" w:hAnsi="Times New Roman" w:cs="Times New Roman"/>
-          <w:lang w:eastAsia="fr-FR"/>
-        </w:rPr>
-        <w:t xml:space="preserve">  </w:t>
-      </w:r>
-      <w:r>
-        <w:rPr>
-          <w:rFonts w:ascii="Times New Roman" w:eastAsia="Times New Roman" w:hAnsi="Times New Roman" w:cs="Times New Roman"/>
           <w:b/>
           <w:bCs/>
           <w:lang w:eastAsia="fr-FR"/>
         </w:rPr>
-        <w:t>Introduction</w:t>
-      </w:r>
-      <w:proofErr w:type="gramEnd"/>
+      </w:pPr>
+      <w:proofErr w:type="gramStart"/>
+      <w:r>
+        <w:rPr>
+          <w:rFonts w:ascii="Times New Roman" w:eastAsia="Times New Roman" w:hAnsi="Symbol" w:cs="Times New Roman"/>
+          <w:lang w:eastAsia="fr-FR"/>
+        </w:rPr>
+        <w:t></w:t>
+      </w:r>
+      <w:r>
+        <w:rPr>
+          <w:rFonts w:ascii="Times New Roman" w:eastAsia="Times New Roman" w:hAnsi="Times New Roman" w:cs="Times New Roman"/>
+          <w:lang w:eastAsia="fr-FR"/>
+        </w:rPr>
+        <w:t xml:space="preserve">  </w:t>
+      </w:r>
       <w:r>
         <w:rPr>
           <w:rFonts w:ascii="Times New Roman" w:eastAsia="Times New Roman" w:hAnsi="Times New Roman" w:cs="Times New Roman"/>
@@ -1615,32 +1721,9 @@
           <w:bCs/>
           <w:lang w:eastAsia="fr-FR"/>
         </w:rPr>
-        <w:t xml:space="preserve"> au domaine</w:t>
-      </w:r>
-    </w:p>
-    <w:p>
-      <w:pPr>
-        <w:spacing w:before="100" w:beforeAutospacing="1" w:after="100" w:afterAutospacing="1"/>
-        <w:rPr>
-          <w:rFonts w:ascii="Times New Roman" w:eastAsia="Times New Roman" w:hAnsi="Times New Roman" w:cs="Times New Roman"/>
-          <w:lang w:eastAsia="fr-FR"/>
-        </w:rPr>
-      </w:pPr>
-      <w:proofErr w:type="gramStart"/>
-      <w:r>
-        <w:rPr>
-          <w:rFonts w:ascii="Times New Roman" w:eastAsia="Times New Roman" w:hAnsi="Symbol" w:cs="Times New Roman"/>
-          <w:lang w:eastAsia="fr-FR"/>
-        </w:rPr>
-        <w:t></w:t>
-      </w:r>
-      <w:r>
-        <w:rPr>
-          <w:rFonts w:ascii="Times New Roman" w:eastAsia="Times New Roman" w:hAnsi="Times New Roman" w:cs="Times New Roman"/>
-          <w:lang w:eastAsia="fr-FR"/>
-        </w:rPr>
-        <w:t xml:space="preserve">  </w:t>
-      </w:r>
+        <w:t>Introduction</w:t>
+      </w:r>
+      <w:proofErr w:type="gramEnd"/>
       <w:r>
         <w:rPr>
           <w:rFonts w:ascii="Times New Roman" w:eastAsia="Times New Roman" w:hAnsi="Times New Roman" w:cs="Times New Roman"/>
@@ -1648,9 +1731,8 @@
           <w:bCs/>
           <w:lang w:eastAsia="fr-FR"/>
         </w:rPr>
-        <w:t>Revue</w:t>
-      </w:r>
-      <w:proofErr w:type="gramEnd"/>
+        <w:t xml:space="preserve"> au domaine</w:t>
+      </w:r>
       <w:r>
         <w:rPr>
           <w:rFonts w:ascii="Times New Roman" w:eastAsia="Times New Roman" w:hAnsi="Times New Roman" w:cs="Times New Roman"/>
@@ -1658,50 +1740,1226 @@
           <w:bCs/>
           <w:lang w:eastAsia="fr-FR"/>
         </w:rPr>
-        <w:t xml:space="preserve"> des méthodes d'analyse de sentiment</w:t>
+        <w:t xml:space="preserve"> / situation fictive</w:t>
       </w:r>
     </w:p>
     <w:p>
       <w:pPr>
         <w:spacing w:before="100" w:beforeAutospacing="1" w:after="100" w:afterAutospacing="1"/>
-        <w:rPr>
-          <w:rFonts w:ascii="Times New Roman" w:eastAsia="Times New Roman" w:hAnsi="Times New Roman" w:cs="Times New Roman"/>
-          <w:lang w:eastAsia="fr-FR"/>
-        </w:rPr>
-      </w:pPr>
-      <w:proofErr w:type="gramStart"/>
-      <w:r>
-        <w:rPr>
-          <w:rFonts w:ascii="Times New Roman" w:eastAsia="Times New Roman" w:hAnsi="Symbol" w:cs="Times New Roman"/>
-          <w:lang w:eastAsia="fr-FR"/>
-        </w:rPr>
-        <w:t></w:t>
-      </w:r>
-      <w:r>
-        <w:rPr>
-          <w:rFonts w:ascii="Times New Roman" w:eastAsia="Times New Roman" w:hAnsi="Times New Roman" w:cs="Times New Roman"/>
-          <w:lang w:eastAsia="fr-FR"/>
-        </w:rPr>
-        <w:t xml:space="preserve">  </w:t>
-      </w:r>
-      <w:r>
         <w:rPr>
           <w:rFonts w:ascii="Times New Roman" w:eastAsia="Times New Roman" w:hAnsi="Times New Roman" w:cs="Times New Roman"/>
           <w:b/>
           <w:bCs/>
           <w:lang w:eastAsia="fr-FR"/>
         </w:rPr>
-        <w:t>Revue</w:t>
+      </w:pPr>
+      <w:hyperlink r:id="rId9" w:history="1">
+        <w:r>
+          <w:rPr>
+            <w:rStyle w:val="Lienhypertexte"/>
+            <w:rFonts w:ascii="Times New Roman" w:eastAsia="Times New Roman" w:hAnsi="Times New Roman" w:cs="Times New Roman"/>
+            <w:b/>
+            <w:bCs/>
+            <w:lang w:eastAsia="fr-FR"/>
+          </w:rPr>
+          <w:t>https://ia-data-analytics.fr/datascience/big-data-tirer-profit-reseaux-sociaux/</w:t>
+        </w:r>
+      </w:hyperlink>
+    </w:p>
+    <w:p>
+      <w:pPr>
+        <w:spacing w:before="100" w:beforeAutospacing="1" w:after="100" w:afterAutospacing="1"/>
+        <w:jc w:val="center"/>
+        <w:rPr>
+          <w:rFonts w:ascii="Times New Roman" w:hAnsi="Times New Roman" w:cs="Times New Roman"/>
+          <w:color w:val="55606E"/>
+          <w:sz w:val="23"/>
+          <w:szCs w:val="23"/>
+          <w:shd w:val="clear" w:color="auto" w:fill="FFFFFF"/>
+        </w:rPr>
+      </w:pPr>
+      <w:r>
+        <w:rPr>
+          <w:rFonts w:ascii="Times New Roman" w:eastAsia="Times New Roman" w:hAnsi="Times New Roman" w:cs="Times New Roman"/>
+          <w:sz w:val="20"/>
+          <w:szCs w:val="20"/>
+          <w:lang w:eastAsia="fr-FR"/>
+        </w:rPr>
+        <w:t>« </w:t>
+      </w:r>
+      <w:proofErr w:type="gramStart"/>
+      <w:r>
+        <w:rPr>
+          <w:rFonts w:ascii="Open Sans" w:hAnsi="Open Sans" w:cs="Open Sans"/>
+          <w:color w:val="55606E"/>
+          <w:sz w:val="20"/>
+          <w:szCs w:val="20"/>
+          <w:shd w:val="clear" w:color="auto" w:fill="FFFFFF"/>
+        </w:rPr>
+        <w:t>les</w:t>
       </w:r>
       <w:proofErr w:type="gramEnd"/>
       <w:r>
         <w:rPr>
-          <w:rFonts w:ascii="Times New Roman" w:eastAsia="Times New Roman" w:hAnsi="Times New Roman" w:cs="Times New Roman"/>
+          <w:rFonts w:ascii="Open Sans" w:hAnsi="Open Sans" w:cs="Open Sans"/>
+          <w:color w:val="55606E"/>
+          <w:sz w:val="20"/>
+          <w:szCs w:val="20"/>
+          <w:shd w:val="clear" w:color="auto" w:fill="FFFFFF"/>
+        </w:rPr>
+        <w:t xml:space="preserve"> données générées sur le web, pour la plupart</w:t>
+      </w:r>
+      <w:r>
+        <w:rPr>
+          <w:rStyle w:val="apple-converted-space"/>
+          <w:rFonts w:ascii="Open Sans" w:hAnsi="Open Sans" w:cs="Open Sans"/>
+          <w:color w:val="55606E"/>
+          <w:sz w:val="20"/>
+          <w:szCs w:val="20"/>
+          <w:shd w:val="clear" w:color="auto" w:fill="FFFFFF"/>
+        </w:rPr>
+        <w:t> </w:t>
+      </w:r>
+      <w:r>
+        <w:rPr>
+          <w:rStyle w:val="lev"/>
+          <w:rFonts w:ascii="Open Sans" w:hAnsi="Open Sans" w:cs="Open Sans"/>
+          <w:color w:val="D4B98C"/>
+          <w:sz w:val="20"/>
+          <w:szCs w:val="20"/>
+          <w:bdr w:val="none" w:sz="0" w:space="0" w:color="auto" w:frame="1"/>
+        </w:rPr>
+        <w:t>via les réseaux sociaux</w:t>
+      </w:r>
+      <w:r>
+        <w:rPr>
+          <w:rFonts w:ascii="Open Sans" w:hAnsi="Open Sans" w:cs="Open Sans"/>
+          <w:color w:val="55606E"/>
+          <w:sz w:val="20"/>
+          <w:szCs w:val="20"/>
+          <w:shd w:val="clear" w:color="auto" w:fill="FFFFFF"/>
+        </w:rPr>
+        <w:t>, contribuent nettement à alimenter le Big Data, lequel est une véritable mine d’or</w:t>
+      </w:r>
+      <w:r>
+        <w:rPr>
+          <w:rFonts w:ascii="Open Sans" w:hAnsi="Open Sans" w:cs="Open Sans"/>
+          <w:color w:val="55606E"/>
+          <w:sz w:val="20"/>
+          <w:szCs w:val="20"/>
+          <w:shd w:val="clear" w:color="auto" w:fill="FFFFFF"/>
+        </w:rPr>
+        <w:t> »</w:t>
+      </w:r>
+      <w:r>
+        <w:rPr>
+          <w:rFonts w:ascii="Open Sans" w:hAnsi="Open Sans" w:cs="Open Sans"/>
+          <w:color w:val="55606E"/>
+          <w:sz w:val="23"/>
+          <w:szCs w:val="23"/>
+          <w:shd w:val="clear" w:color="auto" w:fill="FFFFFF"/>
+        </w:rPr>
+        <w:br/>
+      </w:r>
+    </w:p>
+    <w:p>
+      <w:pPr>
+        <w:spacing w:before="100" w:beforeAutospacing="1" w:after="100" w:afterAutospacing="1"/>
+        <w:rPr>
+          <w:rFonts w:ascii="Open Sans" w:hAnsi="Open Sans" w:cs="Open Sans"/>
+          <w:color w:val="55606E"/>
+          <w:sz w:val="23"/>
+          <w:szCs w:val="23"/>
+          <w:shd w:val="clear" w:color="auto" w:fill="FFFFFF"/>
+        </w:rPr>
+      </w:pPr>
+      <w:r>
+        <w:rPr>
+          <w:rFonts w:ascii="Times New Roman" w:hAnsi="Times New Roman" w:cs="Times New Roman"/>
+          <w:color w:val="55606E"/>
+          <w:sz w:val="23"/>
+          <w:szCs w:val="23"/>
+          <w:shd w:val="clear" w:color="auto" w:fill="FFFFFF"/>
+        </w:rPr>
+        <w:t>Les principaux acteur</w:t>
+      </w:r>
+      <w:r>
+        <w:rPr>
+          <w:rFonts w:ascii="Times New Roman" w:hAnsi="Times New Roman" w:cs="Times New Roman"/>
+          <w:color w:val="55606E"/>
+          <w:sz w:val="23"/>
+          <w:szCs w:val="23"/>
+          <w:shd w:val="clear" w:color="auto" w:fill="FFFFFF"/>
+        </w:rPr>
+        <w:t xml:space="preserve">s, ceux qui sont à l’origine </w:t>
+      </w:r>
+      <w:r>
+        <w:rPr>
+          <w:rFonts w:ascii="Times New Roman" w:hAnsi="Times New Roman" w:cs="Times New Roman"/>
+          <w:color w:val="55606E"/>
+          <w:sz w:val="23"/>
+          <w:szCs w:val="23"/>
+          <w:shd w:val="clear" w:color="auto" w:fill="FFFFFF"/>
+        </w:rPr>
+        <w:t>de ces données ce sont nous les utilisateurs attirés par des influenceurs / créateurs de contenus. On peut répartir ces acteurs entre l’offre et la demande, l’entreprise et le client, les influenceurs répondent à la demande de</w:t>
+      </w:r>
+      <w:r>
+        <w:rPr>
+          <w:rFonts w:ascii="Times New Roman" w:hAnsi="Times New Roman" w:cs="Times New Roman"/>
+          <w:color w:val="55606E"/>
+          <w:sz w:val="23"/>
+          <w:szCs w:val="23"/>
+          <w:shd w:val="clear" w:color="auto" w:fill="FFFFFF"/>
+        </w:rPr>
+        <w:t xml:space="preserve"> leurs followers. Ce sont des entreprises « unipersonnel », qui comme tout entreprise, pour orienter leur stratégie </w:t>
+      </w:r>
+      <w:r>
+        <w:rPr>
+          <w:rFonts w:ascii="Times New Roman" w:hAnsi="Times New Roman" w:cs="Times New Roman"/>
+          <w:color w:val="55606E"/>
+          <w:sz w:val="23"/>
+          <w:szCs w:val="23"/>
+          <w:shd w:val="clear" w:color="auto" w:fill="FFFFFF"/>
+        </w:rPr>
+        <w:t xml:space="preserve">peuvent utiliser le Data. </w:t>
+      </w:r>
+    </w:p>
+    <w:p>
+      <w:pPr>
+        <w:spacing w:before="100" w:beforeAutospacing="1" w:after="100" w:afterAutospacing="1"/>
+        <w:jc w:val="center"/>
+        <w:rPr>
+          <w:rFonts w:ascii="Open Sans" w:hAnsi="Open Sans" w:cs="Open Sans"/>
+          <w:color w:val="55606E"/>
+          <w:sz w:val="20"/>
+          <w:szCs w:val="20"/>
+          <w:shd w:val="clear" w:color="auto" w:fill="FFFFFF"/>
+        </w:rPr>
+      </w:pPr>
+      <w:r>
+        <w:rPr>
+          <w:rFonts w:ascii="Open Sans" w:hAnsi="Open Sans" w:cs="Open Sans"/>
+          <w:color w:val="55606E"/>
+          <w:sz w:val="20"/>
+          <w:szCs w:val="20"/>
+          <w:shd w:val="clear" w:color="auto" w:fill="FFFFFF"/>
+        </w:rPr>
+        <w:t>« </w:t>
+      </w:r>
+      <w:r>
+        <w:rPr>
+          <w:rFonts w:ascii="Open Sans" w:hAnsi="Open Sans" w:cs="Open Sans"/>
+          <w:color w:val="55606E"/>
+          <w:sz w:val="20"/>
+          <w:szCs w:val="20"/>
+          <w:shd w:val="clear" w:color="auto" w:fill="FFFFFF"/>
+        </w:rPr>
+        <w:t>De nos jours,</w:t>
+      </w:r>
+      <w:r>
+        <w:rPr>
+          <w:rStyle w:val="apple-converted-space"/>
+          <w:rFonts w:ascii="Open Sans" w:hAnsi="Open Sans" w:cs="Open Sans"/>
+          <w:color w:val="55606E"/>
+          <w:sz w:val="20"/>
+          <w:szCs w:val="20"/>
+          <w:shd w:val="clear" w:color="auto" w:fill="FFFFFF"/>
+        </w:rPr>
+        <w:t> </w:t>
+      </w:r>
+      <w:hyperlink r:id="rId10" w:history="1">
+        <w:r>
+          <w:rPr>
+            <w:rStyle w:val="Lienhypertexte"/>
+            <w:rFonts w:ascii="Open Sans" w:hAnsi="Open Sans" w:cs="Open Sans"/>
+            <w:color w:val="D4B98C"/>
+            <w:sz w:val="20"/>
+            <w:szCs w:val="20"/>
+            <w:bdr w:val="none" w:sz="0" w:space="0" w:color="auto" w:frame="1"/>
+          </w:rPr>
+          <w:t>la quantité de data collectée sur le web</w:t>
+        </w:r>
+      </w:hyperlink>
+      <w:r>
+        <w:rPr>
+          <w:rStyle w:val="apple-converted-space"/>
+          <w:rFonts w:ascii="Open Sans" w:hAnsi="Open Sans" w:cs="Open Sans"/>
+          <w:color w:val="55606E"/>
+          <w:sz w:val="20"/>
+          <w:szCs w:val="20"/>
+          <w:shd w:val="clear" w:color="auto" w:fill="FFFFFF"/>
+        </w:rPr>
+        <w:t> </w:t>
+      </w:r>
+      <w:r>
+        <w:rPr>
+          <w:rFonts w:ascii="Open Sans" w:hAnsi="Open Sans" w:cs="Open Sans"/>
+          <w:color w:val="55606E"/>
+          <w:sz w:val="20"/>
+          <w:szCs w:val="20"/>
+          <w:shd w:val="clear" w:color="auto" w:fill="FFFFFF"/>
+        </w:rPr>
+        <w:t>n’a jamais été aussi exponentielle</w:t>
+      </w:r>
+      <w:r>
+        <w:rPr>
+          <w:rFonts w:ascii="Open Sans" w:hAnsi="Open Sans" w:cs="Open Sans"/>
+          <w:color w:val="55606E"/>
+          <w:sz w:val="20"/>
+          <w:szCs w:val="20"/>
+          <w:shd w:val="clear" w:color="auto" w:fill="FFFFFF"/>
+        </w:rPr>
+        <w:t xml:space="preserve"> [</w:t>
+      </w:r>
+      <w:proofErr w:type="gramStart"/>
+      <w:r>
+        <w:rPr>
+          <w:rFonts w:ascii="Open Sans" w:hAnsi="Open Sans" w:cs="Open Sans"/>
+          <w:color w:val="55606E"/>
+          <w:sz w:val="20"/>
+          <w:szCs w:val="20"/>
+          <w:shd w:val="clear" w:color="auto" w:fill="FFFFFF"/>
+        </w:rPr>
+        <w:t>…]</w:t>
+      </w:r>
+      <w:r>
+        <w:rPr>
+          <w:rFonts w:ascii="Open Sans" w:hAnsi="Open Sans" w:cs="Open Sans"/>
+          <w:color w:val="55606E"/>
+          <w:sz w:val="20"/>
+          <w:szCs w:val="20"/>
+          <w:shd w:val="clear" w:color="auto" w:fill="FFFFFF"/>
+        </w:rPr>
+        <w:t>Des</w:t>
+      </w:r>
+      <w:proofErr w:type="gramEnd"/>
+      <w:r>
+        <w:rPr>
+          <w:rFonts w:ascii="Open Sans" w:hAnsi="Open Sans" w:cs="Open Sans"/>
+          <w:color w:val="55606E"/>
+          <w:sz w:val="20"/>
+          <w:szCs w:val="20"/>
+          <w:shd w:val="clear" w:color="auto" w:fill="FFFFFF"/>
+        </w:rPr>
+        <w:t xml:space="preserve"> données générées pour la plupart par les réseaux sociaux</w:t>
+      </w:r>
+      <w:r>
+        <w:rPr>
+          <w:rFonts w:ascii="Open Sans" w:hAnsi="Open Sans" w:cs="Open Sans"/>
+          <w:color w:val="55606E"/>
+          <w:sz w:val="20"/>
+          <w:szCs w:val="20"/>
+          <w:shd w:val="clear" w:color="auto" w:fill="FFFFFF"/>
+        </w:rPr>
+        <w:t> »</w:t>
+      </w:r>
+    </w:p>
+    <w:p>
+      <w:pPr>
+        <w:spacing w:before="100" w:beforeAutospacing="1" w:after="100" w:afterAutospacing="1"/>
+        <w:rPr>
+          <w:rFonts w:ascii="Open Sans" w:hAnsi="Open Sans" w:cs="Open Sans"/>
+          <w:color w:val="55606E"/>
+          <w:sz w:val="23"/>
+          <w:szCs w:val="23"/>
+          <w:shd w:val="clear" w:color="auto" w:fill="FFFFFF"/>
+        </w:rPr>
+      </w:pPr>
+      <w:r>
+        <w:rPr>
+          <w:rFonts w:ascii="Times New Roman" w:hAnsi="Times New Roman" w:cs="Times New Roman"/>
+          <w:color w:val="55606E"/>
+          <w:sz w:val="23"/>
+          <w:szCs w:val="23"/>
+          <w:shd w:val="clear" w:color="auto" w:fill="FFFFFF"/>
+        </w:rPr>
+        <w:t xml:space="preserve">En effet, les plus gros influenceurs, tel que </w:t>
+      </w:r>
+      <w:proofErr w:type="spellStart"/>
+      <w:r>
+        <w:rPr>
+          <w:rFonts w:ascii="Times New Roman" w:hAnsi="Times New Roman" w:cs="Times New Roman"/>
+          <w:color w:val="55606E"/>
+          <w:sz w:val="23"/>
+          <w:szCs w:val="23"/>
+          <w:shd w:val="clear" w:color="auto" w:fill="FFFFFF"/>
+        </w:rPr>
+        <w:t>Squezzie</w:t>
+      </w:r>
+      <w:proofErr w:type="spellEnd"/>
+      <w:r>
+        <w:rPr>
+          <w:rFonts w:ascii="Times New Roman" w:hAnsi="Times New Roman" w:cs="Times New Roman"/>
+          <w:color w:val="55606E"/>
+          <w:sz w:val="23"/>
+          <w:szCs w:val="23"/>
+          <w:shd w:val="clear" w:color="auto" w:fill="FFFFFF"/>
+        </w:rPr>
+        <w:t xml:space="preserve"> comptabilise plus de 19 millions d’abonnés sur </w:t>
+      </w:r>
+      <w:proofErr w:type="spellStart"/>
+      <w:r>
+        <w:rPr>
+          <w:rFonts w:ascii="Times New Roman" w:hAnsi="Times New Roman" w:cs="Times New Roman"/>
+          <w:color w:val="55606E"/>
+          <w:sz w:val="23"/>
+          <w:szCs w:val="23"/>
+          <w:shd w:val="clear" w:color="auto" w:fill="FFFFFF"/>
+        </w:rPr>
+        <w:t>Youtube</w:t>
+      </w:r>
+      <w:proofErr w:type="spellEnd"/>
+      <w:r>
+        <w:rPr>
+          <w:rFonts w:ascii="Times New Roman" w:hAnsi="Times New Roman" w:cs="Times New Roman"/>
+          <w:color w:val="55606E"/>
+          <w:sz w:val="23"/>
+          <w:szCs w:val="23"/>
+          <w:shd w:val="clear" w:color="auto" w:fill="FFFFFF"/>
+        </w:rPr>
+        <w:t>, pour plus de 10 milliards de vues sur 1735 vidéos</w:t>
+      </w:r>
+      <w:r>
+        <w:rPr>
+          <w:rFonts w:ascii="Times New Roman" w:hAnsi="Times New Roman" w:cs="Times New Roman"/>
+          <w:color w:val="55606E"/>
+          <w:sz w:val="23"/>
+          <w:szCs w:val="23"/>
+          <w:shd w:val="clear" w:color="auto" w:fill="FFFFFF"/>
+        </w:rPr>
+        <w:t>, soit une moyenne d’environ 6 millions de vues par vidéo (</w:t>
+      </w:r>
+      <w:r>
+        <w:rPr>
+          <w:rStyle w:val="lev"/>
+          <w:color w:val="000000"/>
+        </w:rPr>
+        <w:t>6 432 700</w:t>
+      </w:r>
+      <w:r>
+        <w:rPr>
+          <w:rStyle w:val="lev"/>
+          <w:color w:val="000000"/>
+        </w:rPr>
+        <w:t>)</w:t>
+      </w:r>
+      <w:r>
+        <w:rPr>
+          <w:rFonts w:ascii="Times New Roman" w:hAnsi="Times New Roman" w:cs="Times New Roman"/>
+          <w:color w:val="55606E"/>
+          <w:sz w:val="23"/>
+          <w:szCs w:val="23"/>
+          <w:shd w:val="clear" w:color="auto" w:fill="FFFFFF"/>
+        </w:rPr>
+        <w:t xml:space="preserve">. En termes de commentaires, on dénombre en moyenne </w:t>
+      </w:r>
+      <w:r>
+        <w:rPr>
+          <w:rFonts w:ascii="Times New Roman" w:hAnsi="Times New Roman" w:cs="Times New Roman"/>
+          <w:color w:val="55606E"/>
+          <w:sz w:val="23"/>
+          <w:szCs w:val="23"/>
+          <w:shd w:val="clear" w:color="auto" w:fill="FFFFFF"/>
+        </w:rPr>
+        <w:t>*.</w:t>
+      </w:r>
+      <w:r>
+        <w:rPr>
+          <w:rFonts w:ascii="Times New Roman" w:hAnsi="Times New Roman" w:cs="Times New Roman"/>
+          <w:color w:val="55606E"/>
+          <w:sz w:val="23"/>
+          <w:szCs w:val="23"/>
+          <w:shd w:val="clear" w:color="auto" w:fill="FFFFFF"/>
+        </w:rPr>
+        <w:t xml:space="preserve"> Si les grandes plateformes </w:t>
+      </w:r>
+      <w:r>
+        <w:rPr>
+          <w:rFonts w:ascii="Times New Roman" w:hAnsi="Times New Roman" w:cs="Times New Roman"/>
+          <w:color w:val="55606E"/>
+          <w:sz w:val="23"/>
+          <w:szCs w:val="23"/>
+          <w:shd w:val="clear" w:color="auto" w:fill="FFFFFF"/>
+        </w:rPr>
+        <w:t>de réseaux sociaux proposent souvent un suivi sur la productivité des influenceurs en terme de contenu et d’interaction avec les abonnées, ce suivi ne permet que de visualiser que des indicateurs quantitatifs.</w:t>
+      </w:r>
+      <w:r>
+        <w:rPr>
+          <w:rFonts w:ascii="Times New Roman" w:hAnsi="Times New Roman" w:cs="Times New Roman"/>
+          <w:color w:val="55606E"/>
+          <w:sz w:val="23"/>
+          <w:szCs w:val="23"/>
+          <w:shd w:val="clear" w:color="auto" w:fill="FFFFFF"/>
+        </w:rPr>
+        <w:t xml:space="preserve"> </w:t>
+      </w:r>
+    </w:p>
+    <w:p>
+      <w:pPr>
+        <w:spacing w:before="100" w:beforeAutospacing="1" w:after="100" w:afterAutospacing="1"/>
+        <w:jc w:val="center"/>
+        <w:rPr>
+          <w:rFonts w:ascii="Times New Roman" w:eastAsia="Times New Roman" w:hAnsi="Times New Roman" w:cs="Times New Roman"/>
+          <w:sz w:val="20"/>
+          <w:szCs w:val="20"/>
+          <w:lang w:eastAsia="fr-FR"/>
+        </w:rPr>
+      </w:pPr>
+      <w:r>
+        <w:rPr>
+          <w:rFonts w:ascii="Open Sans" w:hAnsi="Open Sans" w:cs="Open Sans"/>
+          <w:color w:val="55606E"/>
+          <w:sz w:val="20"/>
+          <w:szCs w:val="20"/>
+          <w:shd w:val="clear" w:color="auto" w:fill="FFFFFF"/>
+        </w:rPr>
+        <w:lastRenderedPageBreak/>
+        <w:t>« </w:t>
+      </w:r>
+      <w:r>
+        <w:rPr>
+          <w:rFonts w:ascii="Open Sans" w:hAnsi="Open Sans" w:cs="Open Sans"/>
+          <w:color w:val="55606E"/>
+          <w:sz w:val="20"/>
+          <w:szCs w:val="20"/>
+          <w:shd w:val="clear" w:color="auto" w:fill="FFFFFF"/>
+        </w:rPr>
+        <w:t>Mais alors, comment les exploiter dans le cadre des réseaux sociaux ?</w:t>
+      </w:r>
+      <w:r>
+        <w:rPr>
+          <w:rFonts w:ascii="Open Sans" w:hAnsi="Open Sans" w:cs="Open Sans"/>
+          <w:color w:val="55606E"/>
+          <w:sz w:val="20"/>
+          <w:szCs w:val="20"/>
+          <w:shd w:val="clear" w:color="auto" w:fill="FFFFFF"/>
+        </w:rPr>
+        <w:t> »</w:t>
+      </w:r>
+    </w:p>
+    <w:p>
+      <w:pPr>
+        <w:spacing w:before="100" w:beforeAutospacing="1" w:after="100" w:afterAutospacing="1"/>
+        <w:rPr>
+          <w:rFonts w:ascii="Times New Roman" w:eastAsia="Times New Roman" w:hAnsi="Times New Roman" w:cs="Times New Roman"/>
+          <w:i/>
+          <w:iCs/>
+          <w:color w:val="000000"/>
+          <w:lang w:eastAsia="fr-FR"/>
+        </w:rPr>
+      </w:pPr>
+      <w:r>
+        <w:rPr>
+          <w:rFonts w:ascii="Arial" w:eastAsia="Times New Roman" w:hAnsi="Arial" w:cs="Arial"/>
+          <w:color w:val="000000"/>
+          <w:lang w:eastAsia="fr-FR"/>
+        </w:rPr>
+        <w:t>​</w:t>
+      </w:r>
+      <w:r>
+        <w:rPr>
+          <w:rFonts w:ascii="Arial" w:eastAsia="Times New Roman" w:hAnsi="Arial" w:cs="Arial"/>
+          <w:i/>
+          <w:iCs/>
+          <w:color w:val="000000"/>
+          <w:lang w:eastAsia="fr-FR"/>
+        </w:rPr>
+        <w:t>« </w:t>
+      </w:r>
+      <w:r>
+        <w:rPr>
+          <w:rFonts w:ascii="Times New Roman" w:eastAsia="Times New Roman" w:hAnsi="Times New Roman" w:cs="Times New Roman"/>
+          <w:i/>
+          <w:iCs/>
+          <w:color w:val="000000"/>
+          <w:lang w:eastAsia="fr-FR"/>
+        </w:rPr>
+        <w:t>À l’ère du numérique, les réseaux sociaux sont devenus le théâtre d’une production massive de données. Chaque jour, des milliards de publications, de commentaires, de likes et de partages alimentent un flux continu d’informations. Ces données, multiformes et en constante expansion, représentent une mine d’or pour les entreprises et les créateurs de contenu.​</w:t>
+      </w:r>
+    </w:p>
+    <w:p>
+      <w:pPr>
+        <w:spacing w:before="100" w:beforeAutospacing="1" w:after="100" w:afterAutospacing="1"/>
+        <w:rPr>
+          <w:rFonts w:ascii="Times New Roman" w:eastAsia="Times New Roman" w:hAnsi="Times New Roman" w:cs="Times New Roman"/>
+          <w:i/>
+          <w:iCs/>
+          <w:color w:val="000000"/>
+          <w:lang w:eastAsia="fr-FR"/>
+        </w:rPr>
+      </w:pPr>
+      <w:r>
+        <w:rPr>
+          <w:rFonts w:ascii="Times New Roman" w:eastAsia="Times New Roman" w:hAnsi="Times New Roman" w:cs="Times New Roman"/>
+          <w:i/>
+          <w:iCs/>
+          <w:color w:val="000000"/>
+          <w:lang w:eastAsia="fr-FR"/>
+        </w:rPr>
+        <w:t>Parmi ces créateurs, les influenceurs occupent une place prépondérante. Souvent à la tête de véritables entreprises unipersonnelles, ils interagissent quotidiennement avec des communautés engagées. Les commentaires de leurs abonnés, en particulier, sont une source précieuse d’informations. Ils reflètent les perceptions, les attentes et les réactions du public, offrant ainsi un feedback direct et authentique.​</w:t>
+      </w:r>
+    </w:p>
+    <w:p>
+      <w:pPr>
+        <w:spacing w:before="100" w:beforeAutospacing="1" w:after="100" w:afterAutospacing="1"/>
+        <w:rPr>
+          <w:rFonts w:ascii="Times New Roman" w:eastAsia="Times New Roman" w:hAnsi="Times New Roman" w:cs="Times New Roman"/>
+          <w:i/>
+          <w:iCs/>
+          <w:color w:val="000000"/>
+          <w:lang w:eastAsia="fr-FR"/>
+        </w:rPr>
+      </w:pPr>
+      <w:r>
+        <w:rPr>
+          <w:rFonts w:ascii="Times New Roman" w:eastAsia="Times New Roman" w:hAnsi="Times New Roman" w:cs="Times New Roman"/>
+          <w:i/>
+          <w:iCs/>
+          <w:color w:val="000000"/>
+          <w:lang w:eastAsia="fr-FR"/>
+        </w:rPr>
+        <w:t>Cependant, exploiter efficacement cette richesse informationnelle nécessite des outils d’analyse adaptés. L’analyse de sentiment, par exemple, permet de décoder les émotions et les opinions exprimées dans les commentaires. En combinant les approches du big data et de l’intelligence artificielle, il est possible de transformer ces données brutes en insights stratégiques.​</w:t>
+      </w:r>
+    </w:p>
+    <w:p>
+      <w:pPr>
+        <w:spacing w:before="100" w:beforeAutospacing="1" w:after="100" w:afterAutospacing="1"/>
+        <w:rPr>
+          <w:rFonts w:ascii="Times New Roman" w:eastAsia="Times New Roman" w:hAnsi="Times New Roman" w:cs="Times New Roman"/>
+          <w:i/>
+          <w:iCs/>
+          <w:color w:val="000000"/>
+          <w:lang w:eastAsia="fr-FR"/>
+        </w:rPr>
+      </w:pPr>
+      <w:r>
+        <w:rPr>
+          <w:rFonts w:ascii="Times New Roman" w:eastAsia="Times New Roman" w:hAnsi="Times New Roman" w:cs="Times New Roman"/>
+          <w:i/>
+          <w:iCs/>
+          <w:color w:val="000000"/>
+          <w:lang w:eastAsia="fr-FR"/>
+        </w:rPr>
+        <w:t>Ce projet vise à développer une méthodologie innovante pour analyser les commentaires des followers, offrant ainsi aux influenceurs et aux marques une compréhension approfondie de leur audience. En mettant en lumière les tendances et les sentiments dominants, cette approche permettra d’optimiser les stratégies de communication et de renforcer l’engagement des communautés.​</w:t>
+      </w:r>
+    </w:p>
+    <w:p>
+      <w:pPr>
+        <w:spacing w:before="100" w:beforeAutospacing="1" w:after="100" w:afterAutospacing="1"/>
+        <w:rPr>
+          <w:rFonts w:ascii="Times New Roman" w:eastAsia="Times New Roman" w:hAnsi="Times New Roman" w:cs="Times New Roman"/>
+          <w:i/>
+          <w:iCs/>
+          <w:color w:val="000000"/>
+          <w:lang w:eastAsia="fr-FR"/>
+        </w:rPr>
+      </w:pPr>
+      <w:r>
+        <w:rPr>
+          <w:rFonts w:ascii="Times New Roman" w:eastAsia="Times New Roman" w:hAnsi="Times New Roman" w:cs="Times New Roman"/>
+          <w:i/>
+          <w:iCs/>
+          <w:color w:val="000000"/>
+          <w:lang w:eastAsia="fr-FR"/>
+        </w:rPr>
+        <w:t>Dans un monde où l’information est surabondante, savoir écouter et interpréter les voix qui s’expriment sur les réseaux sociaux devient un atout majeur. Ce projet s’inscrit dans cette dynamique, en proposant des solutions concrètes pour valoriser les données sociales et en tirer le meilleur parti.​</w:t>
+      </w:r>
+      <w:r>
+        <w:rPr>
+          <w:rFonts w:ascii="Times New Roman" w:eastAsia="Times New Roman" w:hAnsi="Times New Roman" w:cs="Times New Roman"/>
+          <w:i/>
+          <w:iCs/>
+          <w:color w:val="000000"/>
+          <w:lang w:eastAsia="fr-FR"/>
+        </w:rPr>
+        <w:t> »</w:t>
+      </w:r>
+    </w:p>
+    <w:p>
+      <w:pPr>
+        <w:spacing w:before="100" w:beforeAutospacing="1" w:after="100" w:afterAutospacing="1"/>
+        <w:rPr>
+          <w:rFonts w:ascii="Times New Roman" w:eastAsia="Times New Roman" w:hAnsi="Times New Roman" w:cs="Times New Roman"/>
+          <w:color w:val="000000"/>
+          <w:lang w:eastAsia="fr-FR"/>
+        </w:rPr>
+      </w:pPr>
+      <w:r>
+        <w:rPr>
+          <w:rFonts w:ascii="Times New Roman" w:eastAsia="Times New Roman" w:hAnsi="Times New Roman" w:cs="Times New Roman"/>
+          <w:color w:val="000000"/>
+          <w:lang w:eastAsia="fr-FR"/>
+        </w:rPr>
+        <w:t xml:space="preserve">D’autant plus qu’aucune plateforme de réseau sociale ne prévoit de fonctionnalité intégrée, « clé en main » permettant à ses utilisateurs d’avoir un suivi, une analyse qualitative des commentaires. En effet, </w:t>
+      </w:r>
+      <w:r>
+        <w:rPr>
+          <w:rFonts w:ascii="Times New Roman" w:eastAsia="Times New Roman" w:hAnsi="Times New Roman" w:cs="Times New Roman"/>
+          <w:color w:val="000000"/>
+          <w:lang w:eastAsia="fr-FR"/>
+        </w:rPr>
+        <w:t>les grandes plateformes, tel que You Tube, ne propose qu’une analyse quantitative avec quelques indicateurs comme le nombre de commentaires, avec un ap</w:t>
+      </w:r>
+      <w:r>
+        <w:rPr>
+          <w:rFonts w:ascii="Times New Roman" w:eastAsia="Times New Roman" w:hAnsi="Times New Roman" w:cs="Times New Roman"/>
+          <w:color w:val="000000"/>
+          <w:lang w:eastAsia="fr-FR"/>
+        </w:rPr>
+        <w:t>er</w:t>
+      </w:r>
+      <w:r>
+        <w:rPr>
+          <w:rFonts w:ascii="Times New Roman" w:eastAsia="Times New Roman" w:hAnsi="Times New Roman" w:cs="Times New Roman"/>
+          <w:color w:val="000000"/>
+          <w:lang w:eastAsia="fr-FR"/>
+        </w:rPr>
+        <w:t>çu de quelques récents commentaires</w:t>
+      </w:r>
+      <w:r>
+        <w:rPr>
+          <w:rFonts w:ascii="Times New Roman" w:eastAsia="Times New Roman" w:hAnsi="Times New Roman" w:cs="Times New Roman"/>
+          <w:color w:val="000000"/>
+          <w:lang w:eastAsia="fr-FR"/>
+        </w:rPr>
+        <w:t>. Souvent sous forme de Dashboard avec d’autres indicateurs globaux comme le nombre de likes …</w:t>
+      </w:r>
+    </w:p>
+    <w:p>
+      <w:pPr>
+        <w:spacing w:before="100" w:beforeAutospacing="1" w:after="100" w:afterAutospacing="1"/>
+        <w:rPr>
+          <w:rFonts w:ascii="Arial" w:hAnsi="Arial" w:cs="Arial"/>
+          <w:color w:val="000000"/>
+          <w:shd w:val="clear" w:color="auto" w:fill="EFF1F5"/>
+        </w:rPr>
+      </w:pPr>
+      <w:proofErr w:type="gramStart"/>
+      <w:r>
+        <w:rPr>
+          <w:rFonts w:ascii="Arial" w:hAnsi="Arial" w:cs="Arial"/>
+          <w:color w:val="000000"/>
+          <w:shd w:val="clear" w:color="auto" w:fill="EFF1F5"/>
+        </w:rPr>
+        <w:t>collecter</w:t>
+      </w:r>
+      <w:proofErr w:type="gramEnd"/>
+      <w:r>
+        <w:rPr>
+          <w:rFonts w:ascii="Arial" w:hAnsi="Arial" w:cs="Arial"/>
+          <w:color w:val="000000"/>
+          <w:shd w:val="clear" w:color="auto" w:fill="EFF1F5"/>
+        </w:rPr>
+        <w:t>, stocker, traiter et valoriser des données</w:t>
+      </w:r>
+    </w:p>
+    <w:p>
+      <w:pPr>
+        <w:spacing w:before="100" w:beforeAutospacing="1" w:after="100" w:afterAutospacing="1"/>
+        <w:rPr>
+          <w:rFonts w:ascii="Arial" w:hAnsi="Arial" w:cs="Arial"/>
+          <w:color w:val="000000"/>
+          <w:shd w:val="clear" w:color="auto" w:fill="EFF1F5"/>
+        </w:rPr>
+      </w:pPr>
+      <w:proofErr w:type="gramStart"/>
+      <w:r>
+        <w:rPr>
+          <w:rFonts w:ascii="Arial" w:hAnsi="Arial" w:cs="Arial"/>
+          <w:color w:val="000000"/>
+          <w:shd w:val="clear" w:color="auto" w:fill="EFF1F5"/>
+        </w:rPr>
+        <w:t>piloter</w:t>
+      </w:r>
+      <w:proofErr w:type="gramEnd"/>
+      <w:r>
+        <w:rPr>
+          <w:rFonts w:ascii="Arial" w:hAnsi="Arial" w:cs="Arial"/>
+          <w:color w:val="000000"/>
+          <w:shd w:val="clear" w:color="auto" w:fill="EFF1F5"/>
+        </w:rPr>
+        <w:t xml:space="preserve"> des projets complexes, intégrer les problématiques des entreprises et élaborer des solutions adaptées qui permettront d’atteindre les objectifs fixés</w:t>
+      </w:r>
+    </w:p>
+    <w:p>
+      <w:pPr>
+        <w:spacing w:before="100" w:beforeAutospacing="1" w:after="100" w:afterAutospacing="1"/>
+        <w:rPr>
+          <w:rFonts w:ascii="Arial" w:hAnsi="Arial" w:cs="Arial"/>
+          <w:color w:val="000000"/>
+          <w:shd w:val="clear" w:color="auto" w:fill="EFF1F5"/>
+        </w:rPr>
+      </w:pPr>
+      <w:r>
+        <w:rPr>
+          <w:rFonts w:ascii="Arial" w:hAnsi="Arial" w:cs="Arial"/>
+          <w:color w:val="000000"/>
+          <w:shd w:val="clear" w:color="auto" w:fill="EFF1F5"/>
+        </w:rPr>
+        <w:t>Véritable expert en apprentissage automatique, il conçoit des modèles de Machine Learning et des indicateurs pour aider la prise de décision dans la stratégie d’entreprise. Il utilise ces modèles prédictifs pour faire des recommandations et aider les dirigeants dans leur pilotage d’entreprise.</w:t>
+      </w:r>
+    </w:p>
+    <w:p>
+      <w:pPr>
+        <w:spacing w:before="100" w:beforeAutospacing="1" w:after="100" w:afterAutospacing="1"/>
+        <w:rPr>
+          <w:rFonts w:ascii="Arial" w:hAnsi="Arial" w:cs="Arial"/>
+          <w:color w:val="000000"/>
+          <w:shd w:val="clear" w:color="auto" w:fill="EFF1F5"/>
+        </w:rPr>
+      </w:pPr>
+      <w:r>
+        <w:rPr>
+          <w:rFonts w:ascii="Arial" w:hAnsi="Arial" w:cs="Arial"/>
+          <w:color w:val="000000"/>
+          <w:shd w:val="clear" w:color="auto" w:fill="EFF1F5"/>
+        </w:rPr>
+        <w:t>Automatiser la collecte de données en mettant en place des tâches planifiées et/ou des flux temps réel, en utilisant des logiciels d’automatisation afin de garantir l’actualisation des données</w:t>
+      </w:r>
+    </w:p>
+    <w:p>
+      <w:pPr>
+        <w:spacing w:before="100" w:beforeAutospacing="1" w:after="100" w:afterAutospacing="1"/>
+        <w:rPr>
+          <w:rFonts w:ascii="Arial" w:hAnsi="Arial" w:cs="Arial"/>
+          <w:color w:val="000000"/>
+          <w:shd w:val="clear" w:color="auto" w:fill="EFF1F5"/>
+        </w:rPr>
+      </w:pPr>
+      <w:r>
+        <w:rPr>
+          <w:rFonts w:ascii="Arial" w:hAnsi="Arial" w:cs="Arial"/>
+          <w:color w:val="000000"/>
+          <w:shd w:val="clear" w:color="auto" w:fill="EFF1F5"/>
+        </w:rPr>
+        <w:lastRenderedPageBreak/>
+        <w:t>Développer un processus ETL</w:t>
+      </w:r>
+    </w:p>
+    <w:p>
+      <w:pPr>
+        <w:spacing w:before="100" w:beforeAutospacing="1" w:after="100" w:afterAutospacing="1"/>
+        <w:rPr>
+          <w:rFonts w:ascii="Arial" w:hAnsi="Arial" w:cs="Arial"/>
+          <w:color w:val="000000"/>
+          <w:shd w:val="clear" w:color="auto" w:fill="EFF1F5"/>
+        </w:rPr>
+      </w:pPr>
+      <w:r>
+        <w:rPr>
+          <w:rFonts w:ascii="Arial" w:hAnsi="Arial" w:cs="Arial"/>
+          <w:color w:val="000000"/>
+          <w:shd w:val="clear" w:color="auto" w:fill="EFF1F5"/>
+        </w:rPr>
+        <w:t>Définir la politique de sécurisation des données en évaluant les risques, en qualifiant leur niveau de sensibilité, en identifiant les droits d’accès selon les rôles des différentes parties prenantes et en respectant les exigences légales (ex : RGPD) afin de garantir la bonne utilisation et l’intégrité des données.</w:t>
+      </w:r>
+    </w:p>
+    <w:p>
+      <w:pPr>
+        <w:pStyle w:val="NormalWeb"/>
+        <w:pBdr>
+          <w:top w:val="single" w:sz="2" w:space="0" w:color="E5E7EB"/>
+          <w:left w:val="single" w:sz="2" w:space="0" w:color="E5E7EB"/>
+          <w:bottom w:val="single" w:sz="2" w:space="0" w:color="E5E7EB"/>
+          <w:right w:val="single" w:sz="2" w:space="0" w:color="E5E7EB"/>
+        </w:pBdr>
+        <w:spacing w:before="0" w:beforeAutospacing="0" w:after="0" w:afterAutospacing="0"/>
+        <w:jc w:val="both"/>
+        <w:rPr>
+          <w:rFonts w:ascii="Arial" w:hAnsi="Arial" w:cs="Arial"/>
+          <w:color w:val="000000"/>
+          <w:sz w:val="27"/>
+          <w:szCs w:val="27"/>
+        </w:rPr>
+      </w:pPr>
+      <w:r>
+        <w:rPr>
+          <w:rFonts w:ascii="Arial" w:hAnsi="Arial" w:cs="Arial"/>
+          <w:color w:val="000000"/>
+          <w:sz w:val="27"/>
+          <w:szCs w:val="27"/>
+        </w:rPr>
+        <w:t>Analyser la problématique et le contexte d’un commanditaire en réalisant des entretiens exploratoires, des questionnaires et une analyse de l’existant afin de lui apporter une réponse appropriée.</w:t>
+      </w:r>
+    </w:p>
+    <w:p>
+      <w:pPr>
+        <w:pStyle w:val="NormalWeb"/>
+        <w:pBdr>
+          <w:top w:val="single" w:sz="2" w:space="0" w:color="E5E7EB"/>
+          <w:left w:val="single" w:sz="2" w:space="0" w:color="E5E7EB"/>
+          <w:bottom w:val="single" w:sz="2" w:space="0" w:color="E5E7EB"/>
+          <w:right w:val="single" w:sz="2" w:space="0" w:color="E5E7EB"/>
+        </w:pBdr>
+        <w:spacing w:before="0" w:beforeAutospacing="0" w:after="0" w:afterAutospacing="0"/>
+        <w:jc w:val="both"/>
+        <w:rPr>
+          <w:rFonts w:ascii="Arial" w:hAnsi="Arial" w:cs="Arial"/>
+          <w:color w:val="000000"/>
+          <w:sz w:val="27"/>
+          <w:szCs w:val="27"/>
+        </w:rPr>
+      </w:pPr>
+      <w:r>
+        <w:rPr>
+          <w:rFonts w:ascii="Arial" w:hAnsi="Arial" w:cs="Arial"/>
+          <w:color w:val="000000"/>
+          <w:sz w:val="27"/>
+          <w:szCs w:val="27"/>
+        </w:rPr>
+        <w:t>Cadrer la stratégie de résolution du problème, en utilisant des algorithmes, en traduisant le problème en un problème d’optimisation afin de le résoudre avec les outils des modèles d’apprentissage automatique.</w:t>
+      </w:r>
+    </w:p>
+    <w:p>
+      <w:pPr>
+        <w:pStyle w:val="NormalWeb"/>
+        <w:pBdr>
+          <w:top w:val="single" w:sz="2" w:space="0" w:color="E5E7EB"/>
+          <w:left w:val="single" w:sz="2" w:space="0" w:color="E5E7EB"/>
+          <w:bottom w:val="single" w:sz="2" w:space="0" w:color="E5E7EB"/>
+          <w:right w:val="single" w:sz="2" w:space="0" w:color="E5E7EB"/>
+        </w:pBdr>
+        <w:spacing w:before="0" w:beforeAutospacing="0" w:after="0" w:afterAutospacing="0"/>
+        <w:jc w:val="both"/>
+        <w:rPr>
+          <w:rFonts w:ascii="Arial" w:hAnsi="Arial" w:cs="Arial"/>
+          <w:color w:val="000000"/>
+          <w:sz w:val="27"/>
+          <w:szCs w:val="27"/>
+        </w:rPr>
+      </w:pPr>
+      <w:r>
+        <w:rPr>
+          <w:rFonts w:ascii="Arial" w:hAnsi="Arial" w:cs="Arial"/>
+          <w:color w:val="000000"/>
+          <w:sz w:val="27"/>
+          <w:szCs w:val="27"/>
+        </w:rPr>
+        <w:t>Sélectionner les technologies, les outils et les algorithmes en identifiant les différentes solutions disponibles et en comparant leurs avantages et leurs inconvénients afin de répondre à la problématique du commanditaire au regard des contraintes du projet.</w:t>
+      </w:r>
+    </w:p>
+    <w:p>
+      <w:pPr>
+        <w:pStyle w:val="NormalWeb"/>
+        <w:pBdr>
+          <w:top w:val="single" w:sz="2" w:space="0" w:color="E5E7EB"/>
+          <w:left w:val="single" w:sz="2" w:space="0" w:color="E5E7EB"/>
+          <w:bottom w:val="single" w:sz="2" w:space="0" w:color="E5E7EB"/>
+          <w:right w:val="single" w:sz="2" w:space="0" w:color="E5E7EB"/>
+        </w:pBdr>
+        <w:spacing w:before="0" w:beforeAutospacing="0" w:after="0" w:afterAutospacing="0"/>
+        <w:jc w:val="both"/>
+        <w:rPr>
+          <w:rFonts w:ascii="Arial" w:hAnsi="Arial" w:cs="Arial"/>
+          <w:color w:val="000000"/>
+          <w:sz w:val="27"/>
+          <w:szCs w:val="27"/>
+        </w:rPr>
+      </w:pPr>
+      <w:r>
+        <w:rPr>
+          <w:rFonts w:ascii="Arial" w:hAnsi="Arial" w:cs="Arial"/>
+          <w:color w:val="000000"/>
+          <w:sz w:val="27"/>
+          <w:szCs w:val="27"/>
+        </w:rPr>
+        <w:t>Construire des variables en utilisant des langages de programmation (ex : Python, Scala, R, Julia…) en exploitant des bibliothèques d’analyse de données afin de fournir les meilleures variables au modèle d’apprentissage automatique.</w:t>
+      </w:r>
+    </w:p>
+    <w:p>
+      <w:pPr>
+        <w:pStyle w:val="NormalWeb"/>
+        <w:pBdr>
+          <w:top w:val="single" w:sz="2" w:space="0" w:color="E5E7EB"/>
+          <w:left w:val="single" w:sz="2" w:space="0" w:color="E5E7EB"/>
+          <w:bottom w:val="single" w:sz="2" w:space="0" w:color="E5E7EB"/>
+          <w:right w:val="single" w:sz="2" w:space="0" w:color="E5E7EB"/>
+        </w:pBdr>
+        <w:spacing w:before="0" w:beforeAutospacing="0" w:after="0" w:afterAutospacing="0"/>
+        <w:jc w:val="both"/>
+        <w:rPr>
+          <w:rFonts w:ascii="Arial" w:hAnsi="Arial" w:cs="Arial"/>
+          <w:color w:val="000000"/>
+          <w:sz w:val="27"/>
+          <w:szCs w:val="27"/>
+        </w:rPr>
+      </w:pPr>
+      <w:r>
+        <w:rPr>
+          <w:rFonts w:ascii="Arial" w:hAnsi="Arial" w:cs="Arial"/>
+          <w:color w:val="000000"/>
+          <w:sz w:val="27"/>
+          <w:szCs w:val="27"/>
+        </w:rPr>
+        <w:t>Sélectionner les variables en identifiant les différentes méthodes de sélection de variables possibles, en utilisant des méthodologies d’apprentissage automatique afin d’optimiser la performance du modèle.</w:t>
+      </w:r>
+    </w:p>
+    <w:p>
+      <w:pPr>
+        <w:pStyle w:val="NormalWeb"/>
+        <w:pBdr>
+          <w:top w:val="single" w:sz="2" w:space="0" w:color="E5E7EB"/>
+          <w:left w:val="single" w:sz="2" w:space="0" w:color="E5E7EB"/>
+          <w:bottom w:val="single" w:sz="2" w:space="0" w:color="E5E7EB"/>
+          <w:right w:val="single" w:sz="2" w:space="0" w:color="E5E7EB"/>
+        </w:pBdr>
+        <w:spacing w:before="0" w:beforeAutospacing="0" w:after="0" w:afterAutospacing="0"/>
+        <w:jc w:val="both"/>
+        <w:rPr>
+          <w:rFonts w:ascii="Arial" w:hAnsi="Arial" w:cs="Arial"/>
+          <w:color w:val="000000"/>
+          <w:sz w:val="27"/>
+          <w:szCs w:val="27"/>
+        </w:rPr>
+      </w:pPr>
+      <w:r>
+        <w:rPr>
+          <w:rFonts w:ascii="Arial" w:hAnsi="Arial" w:cs="Arial"/>
+          <w:color w:val="000000"/>
+          <w:sz w:val="27"/>
+          <w:szCs w:val="27"/>
+        </w:rPr>
+        <w:t xml:space="preserve">Entrainer un modèle d’apprentissage automatique à l’aide de librairies (ex : </w:t>
+      </w:r>
+      <w:proofErr w:type="spellStart"/>
+      <w:r>
+        <w:rPr>
+          <w:rFonts w:ascii="Arial" w:hAnsi="Arial" w:cs="Arial"/>
+          <w:color w:val="000000"/>
+          <w:sz w:val="27"/>
+          <w:szCs w:val="27"/>
+        </w:rPr>
+        <w:t>Scikit-learn</w:t>
+      </w:r>
+      <w:proofErr w:type="spellEnd"/>
+      <w:r>
+        <w:rPr>
+          <w:rFonts w:ascii="Arial" w:hAnsi="Arial" w:cs="Arial"/>
+          <w:color w:val="000000"/>
+          <w:sz w:val="27"/>
+          <w:szCs w:val="27"/>
+        </w:rPr>
+        <w:t xml:space="preserve"> </w:t>
+      </w:r>
+      <w:proofErr w:type="spellStart"/>
+      <w:r>
+        <w:rPr>
+          <w:rFonts w:ascii="Arial" w:hAnsi="Arial" w:cs="Arial"/>
+          <w:color w:val="000000"/>
+          <w:sz w:val="27"/>
+          <w:szCs w:val="27"/>
+        </w:rPr>
+        <w:t>XGBoost</w:t>
+      </w:r>
+      <w:proofErr w:type="spellEnd"/>
+      <w:r>
+        <w:rPr>
+          <w:rFonts w:ascii="Arial" w:hAnsi="Arial" w:cs="Arial"/>
+          <w:color w:val="000000"/>
+          <w:sz w:val="27"/>
+          <w:szCs w:val="27"/>
+        </w:rPr>
+        <w:t xml:space="preserve">, </w:t>
+      </w:r>
+      <w:proofErr w:type="spellStart"/>
+      <w:r>
+        <w:rPr>
+          <w:rFonts w:ascii="Arial" w:hAnsi="Arial" w:cs="Arial"/>
+          <w:color w:val="000000"/>
+          <w:sz w:val="27"/>
+          <w:szCs w:val="27"/>
+        </w:rPr>
+        <w:t>TensorFlow</w:t>
+      </w:r>
+      <w:proofErr w:type="spellEnd"/>
+      <w:r>
+        <w:rPr>
+          <w:rFonts w:ascii="Arial" w:hAnsi="Arial" w:cs="Arial"/>
+          <w:color w:val="000000"/>
+          <w:sz w:val="27"/>
+          <w:szCs w:val="27"/>
+        </w:rPr>
+        <w:t xml:space="preserve">, </w:t>
+      </w:r>
+      <w:proofErr w:type="spellStart"/>
+      <w:r>
+        <w:rPr>
+          <w:rFonts w:ascii="Arial" w:hAnsi="Arial" w:cs="Arial"/>
+          <w:color w:val="000000"/>
+          <w:sz w:val="27"/>
+          <w:szCs w:val="27"/>
+        </w:rPr>
+        <w:t>PyTorch</w:t>
+      </w:r>
+      <w:proofErr w:type="spellEnd"/>
+      <w:r>
+        <w:rPr>
+          <w:rFonts w:ascii="Arial" w:hAnsi="Arial" w:cs="Arial"/>
+          <w:color w:val="000000"/>
+          <w:sz w:val="27"/>
+          <w:szCs w:val="27"/>
+        </w:rPr>
+        <w:t>) afin d’obtenir des modèles capables de prédictions sur de nouvelles données inconnues.</w:t>
+      </w:r>
+    </w:p>
+    <w:p>
+      <w:pPr>
+        <w:pStyle w:val="NormalWeb"/>
+        <w:pBdr>
+          <w:top w:val="single" w:sz="2" w:space="0" w:color="E5E7EB"/>
+          <w:left w:val="single" w:sz="2" w:space="0" w:color="E5E7EB"/>
+          <w:bottom w:val="single" w:sz="2" w:space="0" w:color="E5E7EB"/>
+          <w:right w:val="single" w:sz="2" w:space="0" w:color="E5E7EB"/>
+        </w:pBdr>
+        <w:spacing w:before="0" w:beforeAutospacing="0" w:after="0" w:afterAutospacing="0"/>
+        <w:jc w:val="both"/>
+        <w:rPr>
+          <w:rFonts w:ascii="Arial" w:hAnsi="Arial" w:cs="Arial"/>
+          <w:color w:val="000000"/>
+          <w:sz w:val="27"/>
+          <w:szCs w:val="27"/>
+        </w:rPr>
+      </w:pPr>
+      <w:r>
+        <w:rPr>
+          <w:rFonts w:ascii="Arial" w:hAnsi="Arial" w:cs="Arial"/>
+          <w:color w:val="000000"/>
+          <w:sz w:val="27"/>
+          <w:szCs w:val="27"/>
+        </w:rPr>
+        <w:t>Optimiser la performance des modèles d’apprentissage automatique</w:t>
+      </w:r>
+      <w:r>
+        <w:rPr>
+          <w:rStyle w:val="apple-converted-space"/>
+          <w:rFonts w:ascii="Arial" w:eastAsiaTheme="majorEastAsia" w:hAnsi="Arial" w:cs="Arial"/>
           <w:b/>
           <w:bCs/>
-          <w:lang w:eastAsia="fr-FR"/>
-        </w:rPr>
-        <w:t xml:space="preserve"> des techniques de modélisation de thèmes (Topic Modeling)</w:t>
+          <w:color w:val="000000"/>
+          <w:sz w:val="27"/>
+          <w:szCs w:val="27"/>
+          <w:bdr w:val="single" w:sz="2" w:space="0" w:color="E5E7EB" w:frame="1"/>
+        </w:rPr>
+        <w:t> </w:t>
+      </w:r>
+      <w:r>
+        <w:rPr>
+          <w:rFonts w:ascii="Arial" w:hAnsi="Arial" w:cs="Arial"/>
+          <w:color w:val="000000"/>
+          <w:sz w:val="27"/>
+          <w:szCs w:val="27"/>
+        </w:rPr>
+        <w:t>en modifiant les hyperparamètres et en analysant les prédictions afin de répondre au mieux à la problématique du commanditaire.</w:t>
+      </w:r>
+    </w:p>
+    <w:p>
+      <w:pPr>
+        <w:pStyle w:val="NormalWeb"/>
+        <w:pBdr>
+          <w:top w:val="single" w:sz="2" w:space="0" w:color="E5E7EB"/>
+          <w:left w:val="single" w:sz="2" w:space="0" w:color="E5E7EB"/>
+          <w:bottom w:val="single" w:sz="2" w:space="0" w:color="E5E7EB"/>
+          <w:right w:val="single" w:sz="2" w:space="0" w:color="E5E7EB"/>
+        </w:pBdr>
+        <w:spacing w:before="0" w:beforeAutospacing="0" w:after="0" w:afterAutospacing="0"/>
+        <w:jc w:val="both"/>
+        <w:rPr>
+          <w:rFonts w:ascii="Arial" w:hAnsi="Arial" w:cs="Arial"/>
+          <w:color w:val="000000"/>
+          <w:sz w:val="27"/>
+          <w:szCs w:val="27"/>
+        </w:rPr>
+      </w:pPr>
+      <w:r>
+        <w:rPr>
+          <w:rFonts w:ascii="Arial" w:hAnsi="Arial" w:cs="Arial"/>
+          <w:color w:val="000000"/>
+          <w:sz w:val="27"/>
+          <w:szCs w:val="27"/>
+        </w:rPr>
+        <w:t>Sauvegarder le modèle d’apprentissage automatique entrainé à l’aide d’outils de sérialisation, virtualisation, containerisation, versioning afin de pouvoir le déployer dans des environnements de production.</w:t>
+      </w:r>
+    </w:p>
+    <w:p>
+      <w:pPr>
+        <w:pStyle w:val="NormalWeb"/>
+        <w:pBdr>
+          <w:top w:val="single" w:sz="2" w:space="0" w:color="E5E7EB"/>
+          <w:left w:val="single" w:sz="2" w:space="0" w:color="E5E7EB"/>
+          <w:bottom w:val="single" w:sz="2" w:space="0" w:color="E5E7EB"/>
+          <w:right w:val="single" w:sz="2" w:space="0" w:color="E5E7EB"/>
+        </w:pBdr>
+        <w:spacing w:before="0" w:beforeAutospacing="0" w:after="0" w:afterAutospacing="0"/>
+        <w:jc w:val="both"/>
+        <w:rPr>
+          <w:rFonts w:ascii="Arial" w:hAnsi="Arial" w:cs="Arial"/>
+          <w:color w:val="000000"/>
+          <w:sz w:val="27"/>
+          <w:szCs w:val="27"/>
+        </w:rPr>
+      </w:pPr>
+      <w:r>
+        <w:rPr>
+          <w:rFonts w:ascii="Arial" w:hAnsi="Arial" w:cs="Arial"/>
+          <w:color w:val="000000"/>
+          <w:sz w:val="27"/>
+          <w:szCs w:val="27"/>
+        </w:rPr>
+        <w:t>Déployer des modèles d’apprentissage automatique en utilisant des API et des outils CI/CD afin de le mettre en production.</w:t>
+      </w:r>
+    </w:p>
+    <w:p>
+      <w:pPr>
+        <w:pStyle w:val="NormalWeb"/>
+        <w:pBdr>
+          <w:top w:val="single" w:sz="2" w:space="0" w:color="E5E7EB"/>
+          <w:left w:val="single" w:sz="2" w:space="0" w:color="E5E7EB"/>
+          <w:bottom w:val="single" w:sz="2" w:space="0" w:color="E5E7EB"/>
+          <w:right w:val="single" w:sz="2" w:space="0" w:color="E5E7EB"/>
+        </w:pBdr>
+        <w:spacing w:before="0" w:beforeAutospacing="0" w:after="0" w:afterAutospacing="0"/>
+        <w:rPr>
+          <w:rFonts w:ascii="Arial" w:hAnsi="Arial" w:cs="Arial"/>
+          <w:color w:val="000000"/>
+          <w:sz w:val="27"/>
+          <w:szCs w:val="27"/>
+        </w:rPr>
+      </w:pPr>
+      <w:r>
+        <w:rPr>
+          <w:rFonts w:ascii="Arial" w:hAnsi="Arial" w:cs="Arial"/>
+          <w:color w:val="000000"/>
+          <w:sz w:val="27"/>
+          <w:szCs w:val="27"/>
+        </w:rPr>
+        <w:t>Superviser le système Machine Learning en sélectionnant des outils de monitoring et en les exploitant afin de détecter les dérives et les bugs du modèle d’apprentissage automatique.</w:t>
+      </w:r>
+    </w:p>
+    <w:p>
+      <w:pPr>
+        <w:pStyle w:val="NormalWeb"/>
+        <w:pBdr>
+          <w:top w:val="single" w:sz="2" w:space="0" w:color="E5E7EB"/>
+          <w:left w:val="single" w:sz="2" w:space="0" w:color="E5E7EB"/>
+          <w:bottom w:val="single" w:sz="2" w:space="0" w:color="E5E7EB"/>
+          <w:right w:val="single" w:sz="2" w:space="0" w:color="E5E7EB"/>
+        </w:pBdr>
+        <w:spacing w:before="0" w:beforeAutospacing="0" w:after="0" w:afterAutospacing="0"/>
+        <w:rPr>
+          <w:rFonts w:ascii="Arial" w:hAnsi="Arial" w:cs="Arial"/>
+          <w:color w:val="000000"/>
+          <w:sz w:val="27"/>
+          <w:szCs w:val="27"/>
+        </w:rPr>
+      </w:pPr>
+      <w:r>
+        <w:rPr>
+          <w:rFonts w:ascii="Arial" w:hAnsi="Arial" w:cs="Arial"/>
+          <w:color w:val="000000"/>
+          <w:sz w:val="27"/>
+          <w:szCs w:val="27"/>
+        </w:rPr>
+        <w:t>Automatiser les tâches inhérentes au cycle de vie d’un système d’apprentissage automatique à l’aide de pipelines et des outils adaptés afin de maintenir la performance du modèle d’apprentissage automatique.</w:t>
       </w:r>
     </w:p>
     <w:p>
@@ -1712,31 +2970,49 @@
           <w:lang w:eastAsia="fr-FR"/>
         </w:rPr>
       </w:pPr>
-      <w:proofErr w:type="gramStart"/>
-      <w:r>
-        <w:rPr>
-          <w:rFonts w:ascii="Times New Roman" w:eastAsia="Times New Roman" w:hAnsi="Symbol" w:cs="Times New Roman"/>
-          <w:lang w:eastAsia="fr-FR"/>
-        </w:rPr>
-        <w:t></w:t>
-      </w:r>
-      <w:r>
-        <w:rPr>
-          <w:rFonts w:ascii="Times New Roman" w:eastAsia="Times New Roman" w:hAnsi="Times New Roman" w:cs="Times New Roman"/>
-          <w:lang w:eastAsia="fr-FR"/>
-        </w:rPr>
-        <w:t xml:space="preserve">  </w:t>
-      </w:r>
-      <w:r>
+      <w:r>
+        <w:rPr>
+          <w:rFonts w:ascii="Arial" w:hAnsi="Arial" w:cs="Arial"/>
+          <w:color w:val="6C6A7A"/>
+          <w:shd w:val="clear" w:color="auto" w:fill="FFFFFF"/>
+        </w:rPr>
+        <w:t xml:space="preserve">Mise en situation professionnelle réelle ou fictive. À partir de l’analyse d’une organisation réelle ou fictive de son choix, le candidat propose la gestion d’un projet Data. Il remet au jury un dossier écrit comprenant : Le cadrage du projet - Le dimensionnement du projet - La documentation projet - Le planning projet - Un outil </w:t>
+      </w:r>
+      <w:r>
+        <w:rPr>
+          <w:rFonts w:ascii="Arial" w:hAnsi="Arial" w:cs="Arial"/>
+          <w:color w:val="6C6A7A"/>
+          <w:shd w:val="clear" w:color="auto" w:fill="FFFFFF"/>
+        </w:rPr>
+        <w:lastRenderedPageBreak/>
+        <w:t>de suivi de projet - Un tableau de bord - Un plan de développement des compétences - Les outils de communication et managériaux utilisés - La présentation d’un cas d’arbitrage rencontré au cours du projet - Une méthodologie de veille - Un plan d’actions relatif aux enjeux RSE, de sécurité, d’éthique et de confidentialité</w:t>
+      </w:r>
+    </w:p>
+    <w:p>
+      <w:pPr>
+        <w:spacing w:before="100" w:beforeAutospacing="1" w:after="100" w:afterAutospacing="1"/>
         <w:rPr>
           <w:rFonts w:ascii="Times New Roman" w:eastAsia="Times New Roman" w:hAnsi="Times New Roman" w:cs="Times New Roman"/>
           <w:b/>
           <w:bCs/>
           <w:lang w:eastAsia="fr-FR"/>
         </w:rPr>
-        <w:t>Outils</w:t>
-      </w:r>
-      <w:proofErr w:type="gramEnd"/>
+      </w:pPr>
+      <w:proofErr w:type="gramStart"/>
+      <w:r>
+        <w:rPr>
+          <w:rFonts w:ascii="Times New Roman" w:eastAsia="Times New Roman" w:hAnsi="Symbol" w:cs="Times New Roman"/>
+          <w:lang w:eastAsia="fr-FR"/>
+        </w:rPr>
+        <w:t></w:t>
+      </w:r>
+      <w:r>
+        <w:rPr>
+          <w:rFonts w:ascii="Times New Roman" w:eastAsia="Times New Roman" w:hAnsi="Times New Roman" w:cs="Times New Roman"/>
+          <w:lang w:eastAsia="fr-FR"/>
+        </w:rPr>
+        <w:t xml:space="preserve">  </w:t>
+      </w:r>
       <w:r>
         <w:rPr>
           <w:rFonts w:ascii="Times New Roman" w:eastAsia="Times New Roman" w:hAnsi="Times New Roman" w:cs="Times New Roman"/>
@@ -1744,32 +3020,9 @@
           <w:bCs/>
           <w:lang w:eastAsia="fr-FR"/>
         </w:rPr>
-        <w:t xml:space="preserve"> et bibliothèques existants</w:t>
-      </w:r>
-    </w:p>
-    <w:p>
-      <w:pPr>
-        <w:spacing w:before="100" w:beforeAutospacing="1" w:after="100" w:afterAutospacing="1"/>
-        <w:rPr>
-          <w:rFonts w:ascii="Times New Roman" w:eastAsia="Times New Roman" w:hAnsi="Times New Roman" w:cs="Times New Roman"/>
-          <w:lang w:eastAsia="fr-FR"/>
-        </w:rPr>
-      </w:pPr>
-      <w:proofErr w:type="gramStart"/>
-      <w:r>
-        <w:rPr>
-          <w:rFonts w:ascii="Times New Roman" w:eastAsia="Times New Roman" w:hAnsi="Symbol" w:cs="Times New Roman"/>
-          <w:lang w:eastAsia="fr-FR"/>
-        </w:rPr>
-        <w:t></w:t>
-      </w:r>
-      <w:r>
-        <w:rPr>
-          <w:rFonts w:ascii="Times New Roman" w:eastAsia="Times New Roman" w:hAnsi="Times New Roman" w:cs="Times New Roman"/>
-          <w:lang w:eastAsia="fr-FR"/>
-        </w:rPr>
-        <w:t xml:space="preserve">  </w:t>
-      </w:r>
+        <w:t>Revue</w:t>
+      </w:r>
+      <w:proofErr w:type="gramEnd"/>
       <w:r>
         <w:rPr>
           <w:rFonts w:ascii="Times New Roman" w:eastAsia="Times New Roman" w:hAnsi="Times New Roman" w:cs="Times New Roman"/>
@@ -1777,9 +3030,236 @@
           <w:bCs/>
           <w:lang w:eastAsia="fr-FR"/>
         </w:rPr>
-        <w:t>Études</w:t>
+        <w:t xml:space="preserve"> des méthodes d'analyse de sentiment</w:t>
+      </w:r>
+    </w:p>
+    <w:p>
+      <w:pPr>
+        <w:spacing w:before="100" w:beforeAutospacing="1" w:after="100" w:afterAutospacing="1"/>
+        <w:rPr>
+          <w:rFonts w:ascii="Times New Roman" w:eastAsia="Times New Roman" w:hAnsi="Times New Roman" w:cs="Times New Roman"/>
+          <w:lang w:eastAsia="fr-FR"/>
+        </w:rPr>
+      </w:pPr>
+      <w:r>
+        <w:rPr>
+          <w:rFonts w:ascii="Times New Roman" w:eastAsia="Times New Roman" w:hAnsi="Times New Roman" w:cs="Times New Roman"/>
+          <w:lang w:eastAsia="fr-FR"/>
+        </w:rPr>
+        <w:t>https://www.ibm.com/fr-fr/topics/sentiment-analysis</w:t>
+      </w:r>
+    </w:p>
+    <w:p>
+      <w:pPr>
+        <w:pStyle w:val="Paragraphedeliste"/>
+        <w:numPr>
+          <w:ilvl w:val="0"/>
+          <w:numId w:val="12"/>
+        </w:numPr>
+        <w:spacing w:before="100" w:beforeAutospacing="1" w:after="100" w:afterAutospacing="1"/>
+        <w:rPr>
+          <w:rFonts w:ascii="Times New Roman" w:eastAsia="Times New Roman" w:hAnsi="Times New Roman" w:cs="Times New Roman"/>
+          <w:lang w:eastAsia="fr-FR"/>
+        </w:rPr>
+      </w:pPr>
+      <w:proofErr w:type="gramStart"/>
+      <w:r>
+        <w:rPr>
+          <w:rFonts w:ascii="Times New Roman" w:eastAsia="Times New Roman" w:hAnsi="Times New Roman" w:cs="Times New Roman"/>
+          <w:lang w:eastAsia="fr-FR"/>
+        </w:rPr>
+        <w:t>analyse</w:t>
       </w:r>
       <w:proofErr w:type="gramEnd"/>
+      <w:r>
+        <w:rPr>
+          <w:rFonts w:ascii="Times New Roman" w:eastAsia="Times New Roman" w:hAnsi="Times New Roman" w:cs="Times New Roman"/>
+          <w:lang w:eastAsia="fr-FR"/>
+        </w:rPr>
+        <w:t xml:space="preserve"> basé sur des règles</w:t>
+      </w:r>
+      <w:r>
+        <w:rPr>
+          <w:rFonts w:ascii="Times New Roman" w:eastAsia="Times New Roman" w:hAnsi="Times New Roman" w:cs="Times New Roman"/>
+          <w:lang w:eastAsia="fr-FR"/>
+        </w:rPr>
+        <w:t xml:space="preserve"> : utilisation d’un lexique annoté par le modèle qui ensuite attribue un score </w:t>
+      </w:r>
+    </w:p>
+    <w:p>
+      <w:pPr>
+        <w:pStyle w:val="Paragraphedeliste"/>
+        <w:numPr>
+          <w:ilvl w:val="0"/>
+          <w:numId w:val="12"/>
+        </w:numPr>
+        <w:spacing w:before="100" w:beforeAutospacing="1" w:after="100" w:afterAutospacing="1"/>
+        <w:rPr>
+          <w:rFonts w:ascii="Times New Roman" w:eastAsia="Times New Roman" w:hAnsi="Times New Roman" w:cs="Times New Roman"/>
+          <w:lang w:eastAsia="fr-FR"/>
+        </w:rPr>
+      </w:pPr>
+      <w:proofErr w:type="gramStart"/>
+      <w:r>
+        <w:rPr>
+          <w:rFonts w:ascii="Times New Roman" w:eastAsia="Times New Roman" w:hAnsi="Times New Roman" w:cs="Times New Roman"/>
+          <w:lang w:eastAsia="fr-FR"/>
+        </w:rPr>
+        <w:t>analyse</w:t>
+      </w:r>
+      <w:proofErr w:type="gramEnd"/>
+      <w:r>
+        <w:rPr>
+          <w:rFonts w:ascii="Times New Roman" w:eastAsia="Times New Roman" w:hAnsi="Times New Roman" w:cs="Times New Roman"/>
+          <w:lang w:eastAsia="fr-FR"/>
+        </w:rPr>
+        <w:t xml:space="preserve"> basé du le ML</w:t>
+      </w:r>
+      <w:r>
+        <w:rPr>
+          <w:rFonts w:ascii="Times New Roman" w:eastAsia="Times New Roman" w:hAnsi="Times New Roman" w:cs="Times New Roman"/>
+          <w:lang w:eastAsia="fr-FR"/>
+        </w:rPr>
+        <w:t xml:space="preserve"> : régression linéaire, classification </w:t>
+      </w:r>
+      <w:proofErr w:type="spellStart"/>
+      <w:r>
+        <w:rPr>
+          <w:rFonts w:ascii="Times New Roman" w:eastAsia="Times New Roman" w:hAnsi="Times New Roman" w:cs="Times New Roman"/>
+          <w:lang w:eastAsia="fr-FR"/>
+        </w:rPr>
+        <w:t>naif</w:t>
+      </w:r>
+      <w:proofErr w:type="spellEnd"/>
+      <w:r>
+        <w:rPr>
+          <w:rFonts w:ascii="Times New Roman" w:eastAsia="Times New Roman" w:hAnsi="Times New Roman" w:cs="Times New Roman"/>
+          <w:lang w:eastAsia="fr-FR"/>
+        </w:rPr>
+        <w:t xml:space="preserve"> </w:t>
+      </w:r>
+      <w:proofErr w:type="spellStart"/>
+      <w:r>
+        <w:rPr>
+          <w:rFonts w:ascii="Times New Roman" w:eastAsia="Times New Roman" w:hAnsi="Times New Roman" w:cs="Times New Roman"/>
+          <w:lang w:eastAsia="fr-FR"/>
+        </w:rPr>
+        <w:t>bay</w:t>
+      </w:r>
+      <w:r>
+        <w:rPr>
+          <w:rFonts w:ascii="Times New Roman" w:eastAsia="Times New Roman" w:hAnsi="Times New Roman" w:cs="Times New Roman"/>
+          <w:lang w:eastAsia="fr-FR"/>
+        </w:rPr>
+        <w:t>ese</w:t>
+      </w:r>
+      <w:proofErr w:type="spellEnd"/>
+      <w:r>
+        <w:rPr>
+          <w:rFonts w:ascii="Times New Roman" w:eastAsia="Times New Roman" w:hAnsi="Times New Roman" w:cs="Times New Roman"/>
+          <w:lang w:eastAsia="fr-FR"/>
+        </w:rPr>
+        <w:t xml:space="preserve">, </w:t>
+      </w:r>
+      <w:proofErr w:type="spellStart"/>
+      <w:r>
+        <w:rPr>
+          <w:rFonts w:ascii="Times New Roman" w:eastAsia="Times New Roman" w:hAnsi="Times New Roman" w:cs="Times New Roman"/>
+          <w:lang w:eastAsia="fr-FR"/>
+        </w:rPr>
+        <w:t>svm</w:t>
+      </w:r>
+      <w:proofErr w:type="spellEnd"/>
+      <w:r>
+        <w:rPr>
+          <w:rFonts w:ascii="Times New Roman" w:eastAsia="Times New Roman" w:hAnsi="Times New Roman" w:cs="Times New Roman"/>
+          <w:lang w:eastAsia="fr-FR"/>
+        </w:rPr>
+        <w:t>, DL</w:t>
+      </w:r>
+    </w:p>
+    <w:p>
+      <w:pPr>
+        <w:pStyle w:val="Paragraphedeliste"/>
+        <w:numPr>
+          <w:ilvl w:val="0"/>
+          <w:numId w:val="12"/>
+        </w:numPr>
+        <w:spacing w:before="100" w:beforeAutospacing="1" w:after="100" w:afterAutospacing="1"/>
+        <w:rPr>
+          <w:rFonts w:ascii="Times New Roman" w:eastAsia="Times New Roman" w:hAnsi="Times New Roman" w:cs="Times New Roman"/>
+          <w:lang w:eastAsia="fr-FR"/>
+        </w:rPr>
+      </w:pPr>
+      <w:proofErr w:type="gramStart"/>
+      <w:r>
+        <w:rPr>
+          <w:rFonts w:ascii="Times New Roman" w:eastAsia="Times New Roman" w:hAnsi="Times New Roman" w:cs="Times New Roman"/>
+          <w:lang w:eastAsia="fr-FR"/>
+        </w:rPr>
+        <w:t>analyse</w:t>
+      </w:r>
+      <w:proofErr w:type="gramEnd"/>
+      <w:r>
+        <w:rPr>
+          <w:rFonts w:ascii="Times New Roman" w:eastAsia="Times New Roman" w:hAnsi="Times New Roman" w:cs="Times New Roman"/>
+          <w:lang w:eastAsia="fr-FR"/>
+        </w:rPr>
+        <w:t xml:space="preserve"> hybride : </w:t>
+      </w:r>
+    </w:p>
+    <w:p>
+      <w:pPr>
+        <w:spacing w:before="100" w:beforeAutospacing="1" w:after="100" w:afterAutospacing="1"/>
+        <w:rPr>
+          <w:rFonts w:ascii="Times New Roman" w:eastAsia="Times New Roman" w:hAnsi="Times New Roman" w:cs="Times New Roman"/>
+          <w:lang w:eastAsia="fr-FR"/>
+        </w:rPr>
+      </w:pPr>
+      <w:proofErr w:type="gramStart"/>
+      <w:r>
+        <w:rPr>
+          <w:rFonts w:ascii="Times New Roman" w:eastAsia="Times New Roman" w:hAnsi="Times New Roman" w:cs="Times New Roman"/>
+          <w:lang w:eastAsia="fr-FR"/>
+        </w:rPr>
+        <w:t>les</w:t>
+      </w:r>
+      <w:proofErr w:type="gramEnd"/>
+      <w:r>
+        <w:rPr>
+          <w:rFonts w:ascii="Times New Roman" w:eastAsia="Times New Roman" w:hAnsi="Times New Roman" w:cs="Times New Roman"/>
+          <w:lang w:eastAsia="fr-FR"/>
+        </w:rPr>
+        <w:t xml:space="preserve"> différents types d’analyse de sentiment (repose toutes sur </w:t>
+      </w:r>
+      <w:r>
+        <w:rPr>
+          <w:rFonts w:ascii="Times New Roman" w:eastAsia="Times New Roman" w:hAnsi="Times New Roman" w:cs="Times New Roman"/>
+          <w:lang w:eastAsia="fr-FR"/>
+        </w:rPr>
+        <w:t>la capacité à identifier la polarité du texte = sentiment générale véhiculé par une partie du texte)</w:t>
+      </w:r>
+      <w:r>
+        <w:rPr>
+          <w:rFonts w:ascii="Times New Roman" w:eastAsia="Times New Roman" w:hAnsi="Times New Roman" w:cs="Times New Roman"/>
+          <w:lang w:eastAsia="fr-FR"/>
+        </w:rPr>
+        <w:t> :</w:t>
+      </w:r>
+    </w:p>
+    <w:p>
+      <w:pPr>
+        <w:pStyle w:val="Paragraphedeliste"/>
+        <w:numPr>
+          <w:ilvl w:val="0"/>
+          <w:numId w:val="12"/>
+        </w:numPr>
+        <w:spacing w:before="100" w:beforeAutospacing="1" w:after="100" w:afterAutospacing="1"/>
+        <w:rPr>
+          <w:rFonts w:ascii="Times New Roman" w:eastAsia="Times New Roman" w:hAnsi="Times New Roman" w:cs="Times New Roman"/>
+          <w:lang w:eastAsia="fr-FR"/>
+        </w:rPr>
+      </w:pPr>
       <w:r>
         <w:rPr>
           <w:rFonts w:ascii="Times New Roman" w:eastAsia="Times New Roman" w:hAnsi="Times New Roman" w:cs="Times New Roman"/>
@@ -1787,31 +3267,7 @@
           <w:bCs/>
           <w:lang w:eastAsia="fr-FR"/>
         </w:rPr>
-        <w:t xml:space="preserve"> similaires / projets passés</w:t>
-      </w:r>
-    </w:p>
-    <w:p>
-      <w:pPr>
-        <w:spacing w:before="100" w:beforeAutospacing="1" w:after="100" w:afterAutospacing="1"/>
-        <w:rPr>
-          <w:rFonts w:ascii="Times New Roman" w:eastAsia="Times New Roman" w:hAnsi="Times New Roman" w:cs="Times New Roman"/>
-          <w:lang w:eastAsia="fr-FR"/>
-        </w:rPr>
-      </w:pPr>
-      <w:proofErr w:type="gramStart"/>
-      <w:r>
-        <w:rPr>
-          <w:rFonts w:ascii="Times New Roman" w:eastAsia="Times New Roman" w:hAnsi="Symbol" w:cs="Times New Roman"/>
-          <w:lang w:eastAsia="fr-FR"/>
-        </w:rPr>
-        <w:t></w:t>
-      </w:r>
-      <w:r>
-        <w:rPr>
-          <w:rFonts w:ascii="Times New Roman" w:eastAsia="Times New Roman" w:hAnsi="Times New Roman" w:cs="Times New Roman"/>
-          <w:lang w:eastAsia="fr-FR"/>
-        </w:rPr>
-        <w:t xml:space="preserve">  </w:t>
+        <w:t>A</w:t>
       </w:r>
       <w:r>
         <w:rPr>
@@ -1820,9 +3276,8 @@
           <w:bCs/>
           <w:lang w:eastAsia="fr-FR"/>
         </w:rPr>
-        <w:t>Critique</w:t>
-      </w:r>
-      <w:proofErr w:type="gramEnd"/>
+        <w:t xml:space="preserve">nalyse </w:t>
+      </w:r>
       <w:r>
         <w:rPr>
           <w:rFonts w:ascii="Times New Roman" w:eastAsia="Times New Roman" w:hAnsi="Times New Roman" w:cs="Times New Roman"/>
@@ -1830,31 +3285,7 @@
           <w:bCs/>
           <w:lang w:eastAsia="fr-FR"/>
         </w:rPr>
-        <w:t xml:space="preserve"> / Limites des approches</w:t>
-      </w:r>
-    </w:p>
-    <w:p>
-      <w:pPr>
-        <w:spacing w:before="100" w:beforeAutospacing="1" w:after="100" w:afterAutospacing="1"/>
-        <w:rPr>
-          <w:rFonts w:ascii="Times New Roman" w:eastAsia="Times New Roman" w:hAnsi="Times New Roman" w:cs="Times New Roman"/>
-          <w:lang w:eastAsia="fr-FR"/>
-        </w:rPr>
-      </w:pPr>
-      <w:proofErr w:type="gramStart"/>
-      <w:r>
-        <w:rPr>
-          <w:rFonts w:ascii="Times New Roman" w:eastAsia="Times New Roman" w:hAnsi="Symbol" w:cs="Times New Roman"/>
-          <w:lang w:eastAsia="fr-FR"/>
-        </w:rPr>
-        <w:t></w:t>
-      </w:r>
-      <w:r>
-        <w:rPr>
-          <w:rFonts w:ascii="Times New Roman" w:eastAsia="Times New Roman" w:hAnsi="Times New Roman" w:cs="Times New Roman"/>
-          <w:lang w:eastAsia="fr-FR"/>
-        </w:rPr>
-        <w:t xml:space="preserve">  </w:t>
+        <w:t>fine (</w:t>
       </w:r>
       <w:r>
         <w:rPr>
@@ -1863,9 +3294,8 @@
           <w:bCs/>
           <w:lang w:eastAsia="fr-FR"/>
         </w:rPr>
-        <w:t>Positionnement</w:t>
-      </w:r>
-      <w:proofErr w:type="gramEnd"/>
+        <w:t>graduelle</w:t>
+      </w:r>
       <w:r>
         <w:rPr>
           <w:rFonts w:ascii="Times New Roman" w:eastAsia="Times New Roman" w:hAnsi="Times New Roman" w:cs="Times New Roman"/>
@@ -1873,36 +3303,867 @@
           <w:bCs/>
           <w:lang w:eastAsia="fr-FR"/>
         </w:rPr>
+        <w:t>)</w:t>
+      </w:r>
+      <w:r>
+        <w:rPr>
+          <w:rFonts w:ascii="Times New Roman" w:eastAsia="Times New Roman" w:hAnsi="Times New Roman" w:cs="Times New Roman"/>
+          <w:lang w:eastAsia="fr-FR"/>
+        </w:rPr>
+        <w:t> : regroupe le texte selon différentes émotions et indique le niveau d’émotion</w:t>
+      </w:r>
+      <w:r>
+        <w:rPr>
+          <w:rFonts w:ascii="Times New Roman" w:eastAsia="Times New Roman" w:hAnsi="Times New Roman" w:cs="Times New Roman"/>
+          <w:lang w:eastAsia="fr-FR"/>
+        </w:rPr>
+        <w:t>. L’émotion reçoit ensuite un score en 0 et 100 (intensité)</w:t>
+      </w:r>
+    </w:p>
+    <w:p>
+      <w:pPr>
+        <w:pStyle w:val="Paragraphedeliste"/>
+        <w:numPr>
+          <w:ilvl w:val="0"/>
+          <w:numId w:val="12"/>
+        </w:numPr>
+        <w:spacing w:before="100" w:beforeAutospacing="1" w:after="100" w:afterAutospacing="1"/>
+        <w:rPr>
+          <w:rFonts w:ascii="Times New Roman" w:eastAsia="Times New Roman" w:hAnsi="Times New Roman" w:cs="Times New Roman"/>
+          <w:lang w:eastAsia="fr-FR"/>
+        </w:rPr>
+      </w:pPr>
+      <w:r>
+        <w:rPr>
+          <w:rFonts w:ascii="Times New Roman" w:eastAsia="Times New Roman" w:hAnsi="Times New Roman" w:cs="Times New Roman"/>
+          <w:b/>
+          <w:bCs/>
+          <w:lang w:eastAsia="fr-FR"/>
+        </w:rPr>
+        <w:t>A</w:t>
+      </w:r>
+      <w:r>
+        <w:rPr>
+          <w:rFonts w:ascii="Times New Roman" w:eastAsia="Times New Roman" w:hAnsi="Times New Roman" w:cs="Times New Roman"/>
+          <w:b/>
+          <w:bCs/>
+          <w:lang w:eastAsia="fr-FR"/>
+        </w:rPr>
+        <w:t>nalys</w:t>
+      </w:r>
+      <w:r>
+        <w:rPr>
+          <w:rFonts w:ascii="Times New Roman" w:eastAsia="Times New Roman" w:hAnsi="Times New Roman" w:cs="Times New Roman"/>
+          <w:b/>
+          <w:bCs/>
+          <w:lang w:eastAsia="fr-FR"/>
+        </w:rPr>
+        <w:t>e</w:t>
+      </w:r>
+      <w:r>
+        <w:rPr>
+          <w:rFonts w:ascii="Times New Roman" w:eastAsia="Times New Roman" w:hAnsi="Times New Roman" w:cs="Times New Roman"/>
+          <w:b/>
+          <w:bCs/>
+          <w:lang w:eastAsia="fr-FR"/>
+        </w:rPr>
+        <w:t xml:space="preserve"> basé</w:t>
+      </w:r>
+      <w:r>
+        <w:rPr>
+          <w:rFonts w:ascii="Times New Roman" w:eastAsia="Times New Roman" w:hAnsi="Times New Roman" w:cs="Times New Roman"/>
+          <w:b/>
+          <w:bCs/>
+          <w:lang w:eastAsia="fr-FR"/>
+        </w:rPr>
+        <w:t>e</w:t>
+      </w:r>
+      <w:r>
+        <w:rPr>
+          <w:rFonts w:ascii="Times New Roman" w:eastAsia="Times New Roman" w:hAnsi="Times New Roman" w:cs="Times New Roman"/>
+          <w:b/>
+          <w:bCs/>
+          <w:lang w:eastAsia="fr-FR"/>
+        </w:rPr>
+        <w:t xml:space="preserve"> sur l’aspect (ABSA)</w:t>
+      </w:r>
+      <w:r>
+        <w:rPr>
+          <w:rFonts w:ascii="Times New Roman" w:eastAsia="Times New Roman" w:hAnsi="Times New Roman" w:cs="Times New Roman"/>
+          <w:lang w:eastAsia="fr-FR"/>
+        </w:rPr>
+        <w:t xml:space="preserve"> : </w:t>
+      </w:r>
+      <w:r>
+        <w:rPr>
+          <w:rFonts w:ascii="Times New Roman" w:eastAsia="Times New Roman" w:hAnsi="Times New Roman" w:cs="Times New Roman"/>
+          <w:i/>
+          <w:iCs/>
+          <w:lang w:eastAsia="fr-FR"/>
+        </w:rPr>
+        <w:t>pas compris</w:t>
+      </w:r>
+    </w:p>
+    <w:p>
+      <w:pPr>
+        <w:pStyle w:val="Paragraphedeliste"/>
+        <w:numPr>
+          <w:ilvl w:val="0"/>
+          <w:numId w:val="12"/>
+        </w:numPr>
+        <w:spacing w:before="100" w:beforeAutospacing="1" w:after="100" w:afterAutospacing="1"/>
+        <w:rPr>
+          <w:rFonts w:ascii="Times New Roman" w:eastAsia="Times New Roman" w:hAnsi="Times New Roman" w:cs="Times New Roman"/>
+          <w:lang w:eastAsia="fr-FR"/>
+        </w:rPr>
+      </w:pPr>
+      <w:r>
+        <w:rPr>
+          <w:rFonts w:ascii="Times New Roman" w:eastAsia="Times New Roman" w:hAnsi="Times New Roman" w:cs="Times New Roman"/>
+          <w:b/>
+          <w:bCs/>
+          <w:lang w:eastAsia="fr-FR"/>
+        </w:rPr>
+        <w:t>D</w:t>
+      </w:r>
+      <w:r>
+        <w:rPr>
+          <w:rFonts w:ascii="Times New Roman" w:eastAsia="Times New Roman" w:hAnsi="Times New Roman" w:cs="Times New Roman"/>
+          <w:b/>
+          <w:bCs/>
+          <w:lang w:eastAsia="fr-FR"/>
+        </w:rPr>
+        <w:t>étection émotionnelle</w:t>
+      </w:r>
+      <w:r>
+        <w:rPr>
+          <w:rFonts w:ascii="Times New Roman" w:eastAsia="Times New Roman" w:hAnsi="Times New Roman" w:cs="Times New Roman"/>
+          <w:lang w:eastAsia="fr-FR"/>
+        </w:rPr>
+        <w:t> : vise à appréhender l’état psychologique de la personne derrière le texte, son état d’esprit et ses intention</w:t>
+      </w:r>
+      <w:r>
+        <w:rPr>
+          <w:rFonts w:ascii="Times New Roman" w:eastAsia="Times New Roman" w:hAnsi="Times New Roman" w:cs="Times New Roman"/>
+          <w:lang w:eastAsia="fr-FR"/>
+        </w:rPr>
+        <w:t>s</w:t>
+      </w:r>
+      <w:r>
+        <w:rPr>
+          <w:rFonts w:ascii="Times New Roman" w:eastAsia="Times New Roman" w:hAnsi="Times New Roman" w:cs="Times New Roman"/>
+          <w:lang w:eastAsia="fr-FR"/>
+        </w:rPr>
+        <w:t xml:space="preserve"> au moment de l’écriture</w:t>
+      </w:r>
+      <w:r>
+        <w:rPr>
+          <w:rFonts w:ascii="Times New Roman" w:eastAsia="Times New Roman" w:hAnsi="Times New Roman" w:cs="Times New Roman"/>
+          <w:lang w:eastAsia="fr-FR"/>
+        </w:rPr>
+        <w:t xml:space="preserve">. Cette technique peu identifier des émotions plus fines et pas seulement la polarité. </w:t>
+      </w:r>
+    </w:p>
+    <w:p>
+      <w:pPr>
+        <w:spacing w:before="100" w:beforeAutospacing="1" w:after="100" w:afterAutospacing="1"/>
+        <w:rPr>
+          <w:rFonts w:ascii="Times New Roman" w:eastAsia="Times New Roman" w:hAnsi="Times New Roman" w:cs="Times New Roman"/>
+          <w:lang w:eastAsia="fr-FR"/>
+        </w:rPr>
+      </w:pPr>
+      <w:r>
+        <w:rPr>
+          <w:rFonts w:ascii="Times New Roman" w:eastAsia="Times New Roman" w:hAnsi="Times New Roman" w:cs="Times New Roman"/>
+          <w:lang w:eastAsia="fr-FR"/>
+        </w:rPr>
+        <w:t>CHATGPT </w:t>
+      </w:r>
+    </w:p>
+    <w:p>
+      <w:pPr>
+        <w:spacing w:before="100" w:beforeAutospacing="1" w:after="100" w:afterAutospacing="1"/>
+        <w:rPr>
+          <w:rFonts w:ascii="Times New Roman" w:eastAsia="Times New Roman" w:hAnsi="Times New Roman" w:cs="Times New Roman"/>
+          <w:lang w:eastAsia="fr-FR"/>
+        </w:rPr>
+      </w:pPr>
+      <w:r>
+        <w:rPr>
+          <w:rFonts w:ascii="Times New Roman" w:eastAsia="Times New Roman" w:hAnsi="Times New Roman" w:cs="Times New Roman"/>
+          <w:lang w:eastAsia="fr-FR"/>
+        </w:rPr>
+        <w:t>Les familles de méthode d’analyse de sentiments :</w:t>
+      </w:r>
+    </w:p>
+    <w:p>
+      <w:pPr>
+        <w:pStyle w:val="Paragraphedeliste"/>
+        <w:numPr>
+          <w:ilvl w:val="0"/>
+          <w:numId w:val="12"/>
+        </w:numPr>
+        <w:spacing w:before="100" w:beforeAutospacing="1" w:after="100" w:afterAutospacing="1"/>
+        <w:rPr>
+          <w:rFonts w:ascii="Times New Roman" w:eastAsia="Times New Roman" w:hAnsi="Times New Roman" w:cs="Times New Roman"/>
+          <w:lang w:eastAsia="fr-FR"/>
+        </w:rPr>
+      </w:pPr>
+      <w:r>
+        <w:rPr>
+          <w:rFonts w:ascii="Times New Roman" w:eastAsia="Times New Roman" w:hAnsi="Times New Roman" w:cs="Times New Roman"/>
+          <w:lang w:eastAsia="fr-FR"/>
+        </w:rPr>
+        <w:t xml:space="preserve">Approches </w:t>
+      </w:r>
+      <w:proofErr w:type="spellStart"/>
+      <w:r>
+        <w:rPr>
+          <w:rFonts w:ascii="Times New Roman" w:eastAsia="Times New Roman" w:hAnsi="Times New Roman" w:cs="Times New Roman"/>
+          <w:lang w:eastAsia="fr-FR"/>
+        </w:rPr>
+        <w:t>lexiconiques</w:t>
+      </w:r>
+      <w:proofErr w:type="spellEnd"/>
+      <w:r>
+        <w:rPr>
+          <w:rFonts w:ascii="Times New Roman" w:eastAsia="Times New Roman" w:hAnsi="Times New Roman" w:cs="Times New Roman"/>
+          <w:lang w:eastAsia="fr-FR"/>
+        </w:rPr>
+        <w:t xml:space="preserve"> (basé sur des dictionnaires)</w:t>
+      </w:r>
+      <w:r>
+        <w:rPr>
+          <w:rFonts w:ascii="Times New Roman" w:eastAsia="Times New Roman" w:hAnsi="Times New Roman" w:cs="Times New Roman"/>
+          <w:lang w:eastAsia="fr-FR"/>
+        </w:rPr>
+        <w:t xml:space="preserve"> : attribut un score de polarité à chaque mot à l’aide d’un </w:t>
+      </w:r>
+      <w:r>
+        <w:rPr>
+          <w:rFonts w:ascii="Times New Roman" w:eastAsia="Times New Roman" w:hAnsi="Times New Roman" w:cs="Times New Roman"/>
+          <w:lang w:eastAsia="fr-FR"/>
+        </w:rPr>
+        <w:t>lexique (</w:t>
+      </w:r>
+      <w:r>
+        <w:rPr>
+          <w:rFonts w:ascii="Times New Roman" w:hAnsi="Times New Roman" w:cs="Times New Roman"/>
+          <w:color w:val="000000"/>
+        </w:rPr>
+        <w:t xml:space="preserve">SO-CAL, VADER, </w:t>
+      </w:r>
+      <w:proofErr w:type="spellStart"/>
+      <w:r>
+        <w:rPr>
+          <w:rFonts w:ascii="Times New Roman" w:hAnsi="Times New Roman" w:cs="Times New Roman"/>
+          <w:color w:val="000000"/>
+        </w:rPr>
+        <w:t>SentiStrength</w:t>
+      </w:r>
+      <w:proofErr w:type="spellEnd"/>
+      <w:r>
+        <w:rPr>
+          <w:rFonts w:ascii="Times New Roman" w:hAnsi="Times New Roman" w:cs="Times New Roman"/>
+          <w:color w:val="000000"/>
+        </w:rPr>
+        <w:t>) et applique des règles pour gérer la négation.</w:t>
+      </w:r>
+      <w:r>
+        <w:rPr>
+          <w:rFonts w:ascii="Times New Roman" w:hAnsi="Times New Roman" w:cs="Times New Roman"/>
+          <w:color w:val="000000"/>
+          <w:sz w:val="27"/>
+          <w:szCs w:val="27"/>
+        </w:rPr>
+        <w:t xml:space="preserve"> </w:t>
+      </w:r>
+    </w:p>
+    <w:p>
+      <w:pPr>
+        <w:pStyle w:val="Paragraphedeliste"/>
+        <w:numPr>
+          <w:ilvl w:val="0"/>
+          <w:numId w:val="12"/>
+        </w:numPr>
+        <w:spacing w:before="100" w:beforeAutospacing="1" w:after="100" w:afterAutospacing="1"/>
+        <w:rPr>
+          <w:rFonts w:ascii="Times New Roman" w:eastAsia="Times New Roman" w:hAnsi="Times New Roman" w:cs="Times New Roman"/>
+          <w:lang w:eastAsia="fr-FR"/>
+        </w:rPr>
+      </w:pPr>
+      <w:r>
+        <w:rPr>
+          <w:rFonts w:ascii="Times New Roman" w:eastAsia="Times New Roman" w:hAnsi="Times New Roman" w:cs="Times New Roman"/>
+          <w:lang w:eastAsia="fr-FR"/>
+        </w:rPr>
+        <w:t>Les modèles statistiques supervisés</w:t>
+      </w:r>
+      <w:r>
+        <w:rPr>
+          <w:rFonts w:ascii="Times New Roman" w:eastAsia="Times New Roman" w:hAnsi="Times New Roman" w:cs="Times New Roman"/>
+          <w:lang w:eastAsia="fr-FR"/>
+        </w:rPr>
+        <w:t xml:space="preserve"> : exploitent les représentation </w:t>
+      </w:r>
+      <w:proofErr w:type="spellStart"/>
+      <w:r>
+        <w:rPr>
+          <w:rFonts w:ascii="Times New Roman" w:eastAsia="Times New Roman" w:hAnsi="Times New Roman" w:cs="Times New Roman"/>
+          <w:lang w:eastAsia="fr-FR"/>
+        </w:rPr>
+        <w:t>bow</w:t>
+      </w:r>
+      <w:proofErr w:type="spellEnd"/>
+      <w:r>
+        <w:rPr>
+          <w:rFonts w:ascii="Times New Roman" w:eastAsia="Times New Roman" w:hAnsi="Times New Roman" w:cs="Times New Roman"/>
+          <w:lang w:eastAsia="fr-FR"/>
+        </w:rPr>
+        <w:t xml:space="preserve"> ou TFIDF et classifient via SVM </w:t>
+      </w:r>
+      <w:proofErr w:type="spellStart"/>
+      <w:r>
+        <w:rPr>
+          <w:rFonts w:ascii="Times New Roman" w:eastAsia="Times New Roman" w:hAnsi="Times New Roman" w:cs="Times New Roman"/>
+          <w:lang w:eastAsia="fr-FR"/>
+        </w:rPr>
+        <w:t>Naif</w:t>
+      </w:r>
+      <w:proofErr w:type="spellEnd"/>
+      <w:r>
+        <w:rPr>
+          <w:rFonts w:ascii="Times New Roman" w:eastAsia="Times New Roman" w:hAnsi="Times New Roman" w:cs="Times New Roman"/>
+          <w:lang w:eastAsia="fr-FR"/>
+        </w:rPr>
+        <w:t xml:space="preserve"> </w:t>
+      </w:r>
+      <w:proofErr w:type="spellStart"/>
+      <w:r>
+        <w:rPr>
+          <w:rFonts w:ascii="Times New Roman" w:eastAsia="Times New Roman" w:hAnsi="Times New Roman" w:cs="Times New Roman"/>
+          <w:lang w:eastAsia="fr-FR"/>
+        </w:rPr>
+        <w:t>Bayse</w:t>
+      </w:r>
+      <w:proofErr w:type="spellEnd"/>
+      <w:r>
+        <w:rPr>
+          <w:rFonts w:ascii="Times New Roman" w:eastAsia="Times New Roman" w:hAnsi="Times New Roman" w:cs="Times New Roman"/>
+          <w:lang w:eastAsia="fr-FR"/>
+        </w:rPr>
+        <w:t xml:space="preserve"> ou régression logistique. </w:t>
+      </w:r>
+    </w:p>
+    <w:p>
+      <w:pPr>
+        <w:pStyle w:val="Paragraphedeliste"/>
+        <w:numPr>
+          <w:ilvl w:val="0"/>
+          <w:numId w:val="12"/>
+        </w:numPr>
+        <w:spacing w:before="100" w:beforeAutospacing="1" w:after="100" w:afterAutospacing="1"/>
+        <w:rPr>
+          <w:rFonts w:ascii="Times New Roman" w:eastAsia="Times New Roman" w:hAnsi="Times New Roman" w:cs="Times New Roman"/>
+          <w:lang w:eastAsia="fr-FR"/>
+        </w:rPr>
+      </w:pPr>
+      <w:proofErr w:type="gramStart"/>
+      <w:r>
+        <w:rPr>
+          <w:rFonts w:ascii="Times New Roman" w:eastAsia="Times New Roman" w:hAnsi="Times New Roman" w:cs="Times New Roman"/>
+          <w:lang w:eastAsia="fr-FR"/>
+        </w:rPr>
+        <w:t>analyse</w:t>
+      </w:r>
+      <w:proofErr w:type="gramEnd"/>
+      <w:r>
+        <w:rPr>
+          <w:rFonts w:ascii="Times New Roman" w:eastAsia="Times New Roman" w:hAnsi="Times New Roman" w:cs="Times New Roman"/>
+          <w:lang w:eastAsia="fr-FR"/>
+        </w:rPr>
+        <w:t xml:space="preserve"> basée sur les réseaux de neurones profond</w:t>
+      </w:r>
+      <w:r>
+        <w:rPr>
+          <w:rFonts w:ascii="Times New Roman" w:eastAsia="Times New Roman" w:hAnsi="Times New Roman" w:cs="Times New Roman"/>
+          <w:lang w:eastAsia="fr-FR"/>
+        </w:rPr>
+        <w:t xml:space="preserve"> : </w:t>
+      </w:r>
+      <w:proofErr w:type="spellStart"/>
+      <w:r>
+        <w:rPr>
+          <w:rFonts w:ascii="Times New Roman" w:eastAsia="Times New Roman" w:hAnsi="Times New Roman" w:cs="Times New Roman"/>
+          <w:lang w:eastAsia="fr-FR"/>
+        </w:rPr>
+        <w:t>rnn</w:t>
+      </w:r>
+      <w:proofErr w:type="spellEnd"/>
+      <w:r>
+        <w:rPr>
+          <w:rFonts w:ascii="Times New Roman" w:eastAsia="Times New Roman" w:hAnsi="Times New Roman" w:cs="Times New Roman"/>
+          <w:lang w:eastAsia="fr-FR"/>
+        </w:rPr>
+        <w:t xml:space="preserve"> </w:t>
+      </w:r>
+      <w:proofErr w:type="spellStart"/>
+      <w:r>
+        <w:rPr>
+          <w:rFonts w:ascii="Times New Roman" w:eastAsia="Times New Roman" w:hAnsi="Times New Roman" w:cs="Times New Roman"/>
+          <w:lang w:eastAsia="fr-FR"/>
+        </w:rPr>
+        <w:t>lstm</w:t>
+      </w:r>
+      <w:proofErr w:type="spellEnd"/>
+      <w:r>
+        <w:rPr>
+          <w:rFonts w:ascii="Times New Roman" w:eastAsia="Times New Roman" w:hAnsi="Times New Roman" w:cs="Times New Roman"/>
+          <w:lang w:eastAsia="fr-FR"/>
+        </w:rPr>
+        <w:t xml:space="preserve">, gru, </w:t>
+      </w:r>
+      <w:proofErr w:type="spellStart"/>
+      <w:r>
+        <w:rPr>
+          <w:rFonts w:ascii="Times New Roman" w:eastAsia="Times New Roman" w:hAnsi="Times New Roman" w:cs="Times New Roman"/>
+          <w:lang w:eastAsia="fr-FR"/>
+        </w:rPr>
+        <w:t>cnn</w:t>
+      </w:r>
+      <w:proofErr w:type="spellEnd"/>
+      <w:r>
+        <w:rPr>
+          <w:rFonts w:ascii="Times New Roman" w:eastAsia="Times New Roman" w:hAnsi="Times New Roman" w:cs="Times New Roman"/>
+          <w:lang w:eastAsia="fr-FR"/>
+        </w:rPr>
+        <w:t xml:space="preserve"> pour la prise en compte du contexte </w:t>
+      </w:r>
+      <w:proofErr w:type="spellStart"/>
+      <w:r>
+        <w:rPr>
+          <w:rFonts w:ascii="Times New Roman" w:eastAsia="Times New Roman" w:hAnsi="Times New Roman" w:cs="Times New Roman"/>
+          <w:lang w:eastAsia="fr-FR"/>
+        </w:rPr>
+        <w:t>syntaxyque</w:t>
+      </w:r>
+      <w:proofErr w:type="spellEnd"/>
+      <w:r>
+        <w:rPr>
+          <w:rFonts w:ascii="Times New Roman" w:eastAsia="Times New Roman" w:hAnsi="Times New Roman" w:cs="Times New Roman"/>
+          <w:lang w:eastAsia="fr-FR"/>
+        </w:rPr>
+        <w:t xml:space="preserve"> et </w:t>
+      </w:r>
+      <w:r>
+        <w:rPr>
+          <w:rFonts w:ascii="Times New Roman" w:eastAsia="Times New Roman" w:hAnsi="Times New Roman" w:cs="Times New Roman"/>
+          <w:lang w:eastAsia="fr-FR"/>
+        </w:rPr>
+        <w:t xml:space="preserve">sémantique de la phrase. </w:t>
+      </w:r>
+    </w:p>
+    <w:p>
+      <w:pPr>
+        <w:pStyle w:val="Paragraphedeliste"/>
+        <w:numPr>
+          <w:ilvl w:val="0"/>
+          <w:numId w:val="12"/>
+        </w:numPr>
+        <w:spacing w:before="100" w:beforeAutospacing="1" w:after="100" w:afterAutospacing="1"/>
+        <w:rPr>
+          <w:rFonts w:ascii="Times New Roman" w:eastAsia="Times New Roman" w:hAnsi="Times New Roman" w:cs="Times New Roman"/>
+          <w:lang w:eastAsia="fr-FR"/>
+        </w:rPr>
+      </w:pPr>
+      <w:proofErr w:type="gramStart"/>
+      <w:r>
+        <w:rPr>
+          <w:rFonts w:ascii="Times New Roman" w:eastAsia="Times New Roman" w:hAnsi="Times New Roman" w:cs="Times New Roman"/>
+          <w:lang w:eastAsia="fr-FR"/>
+        </w:rPr>
+        <w:t>analyse</w:t>
+      </w:r>
+      <w:proofErr w:type="gramEnd"/>
+      <w:r>
+        <w:rPr>
+          <w:rFonts w:ascii="Times New Roman" w:eastAsia="Times New Roman" w:hAnsi="Times New Roman" w:cs="Times New Roman"/>
+          <w:lang w:eastAsia="fr-FR"/>
+        </w:rPr>
+        <w:t xml:space="preserve"> basée sur des </w:t>
+      </w:r>
+      <w:proofErr w:type="spellStart"/>
+      <w:r>
+        <w:rPr>
+          <w:rFonts w:ascii="Times New Roman" w:eastAsia="Times New Roman" w:hAnsi="Times New Roman" w:cs="Times New Roman"/>
+          <w:lang w:eastAsia="fr-FR"/>
+        </w:rPr>
+        <w:t>transformers</w:t>
+      </w:r>
+      <w:proofErr w:type="spellEnd"/>
+      <w:r>
+        <w:rPr>
+          <w:rFonts w:ascii="Times New Roman" w:eastAsia="Times New Roman" w:hAnsi="Times New Roman" w:cs="Times New Roman"/>
+          <w:lang w:eastAsia="fr-FR"/>
+        </w:rPr>
+        <w:t xml:space="preserve"> / modèle pré-entrainé</w:t>
+      </w:r>
+      <w:r>
+        <w:rPr>
+          <w:rFonts w:ascii="Times New Roman" w:eastAsia="Times New Roman" w:hAnsi="Times New Roman" w:cs="Times New Roman"/>
+          <w:lang w:eastAsia="fr-FR"/>
+        </w:rPr>
+        <w:t> : BERT ROBERTA DISTILBERT</w:t>
+      </w:r>
+    </w:p>
+    <w:p>
+      <w:pPr>
+        <w:pStyle w:val="Paragraphedeliste"/>
+        <w:numPr>
+          <w:ilvl w:val="0"/>
+          <w:numId w:val="12"/>
+        </w:numPr>
+        <w:spacing w:before="100" w:beforeAutospacing="1" w:after="100" w:afterAutospacing="1"/>
+        <w:rPr>
+          <w:rFonts w:ascii="Times New Roman" w:eastAsia="Times New Roman" w:hAnsi="Times New Roman" w:cs="Times New Roman"/>
+          <w:lang w:eastAsia="fr-FR"/>
+        </w:rPr>
+      </w:pPr>
+      <w:r>
+        <w:rPr>
+          <w:rFonts w:ascii="Times New Roman" w:eastAsia="Times New Roman" w:hAnsi="Times New Roman" w:cs="Times New Roman"/>
+          <w:lang w:eastAsia="fr-FR"/>
+        </w:rPr>
+        <w:t xml:space="preserve">Les approches </w:t>
+      </w:r>
+      <w:proofErr w:type="spellStart"/>
+      <w:r>
+        <w:rPr>
+          <w:rFonts w:ascii="Times New Roman" w:eastAsia="Times New Roman" w:hAnsi="Times New Roman" w:cs="Times New Roman"/>
+          <w:lang w:eastAsia="fr-FR"/>
+        </w:rPr>
+        <w:t>hybrid</w:t>
+      </w:r>
+      <w:proofErr w:type="spellEnd"/>
+      <w:r>
+        <w:rPr>
+          <w:rFonts w:ascii="Times New Roman" w:eastAsia="Times New Roman" w:hAnsi="Times New Roman" w:cs="Times New Roman"/>
+          <w:lang w:eastAsia="fr-FR"/>
+        </w:rPr>
+        <w:t> :</w:t>
+      </w:r>
+    </w:p>
+    <w:p>
+      <w:pPr>
+        <w:pStyle w:val="Paragraphedeliste"/>
+        <w:numPr>
+          <w:ilvl w:val="0"/>
+          <w:numId w:val="12"/>
+        </w:numPr>
+        <w:spacing w:before="100" w:beforeAutospacing="1" w:after="100" w:afterAutospacing="1"/>
+        <w:rPr>
+          <w:rFonts w:ascii="Times New Roman" w:eastAsia="Times New Roman" w:hAnsi="Times New Roman" w:cs="Times New Roman"/>
+          <w:lang w:eastAsia="fr-FR"/>
+        </w:rPr>
+      </w:pPr>
+      <w:r>
+        <w:rPr>
+          <w:rFonts w:ascii="Times New Roman" w:eastAsia="Times New Roman" w:hAnsi="Times New Roman" w:cs="Times New Roman"/>
+          <w:lang w:eastAsia="fr-FR"/>
+        </w:rPr>
+        <w:t xml:space="preserve">L’aspect </w:t>
+      </w:r>
+      <w:proofErr w:type="spellStart"/>
+      <w:r>
+        <w:rPr>
+          <w:rFonts w:ascii="Times New Roman" w:eastAsia="Times New Roman" w:hAnsi="Times New Roman" w:cs="Times New Roman"/>
+          <w:lang w:eastAsia="fr-FR"/>
+        </w:rPr>
+        <w:t>based</w:t>
+      </w:r>
+      <w:proofErr w:type="spellEnd"/>
+      <w:r>
+        <w:rPr>
+          <w:rFonts w:ascii="Times New Roman" w:eastAsia="Times New Roman" w:hAnsi="Times New Roman" w:cs="Times New Roman"/>
+          <w:lang w:eastAsia="fr-FR"/>
+        </w:rPr>
+        <w:t xml:space="preserve"> </w:t>
+      </w:r>
+      <w:proofErr w:type="spellStart"/>
+      <w:r>
+        <w:rPr>
+          <w:rFonts w:ascii="Times New Roman" w:eastAsia="Times New Roman" w:hAnsi="Times New Roman" w:cs="Times New Roman"/>
+          <w:lang w:eastAsia="fr-FR"/>
+        </w:rPr>
+        <w:t>analysis</w:t>
+      </w:r>
+      <w:proofErr w:type="spellEnd"/>
+      <w:r>
+        <w:rPr>
+          <w:rFonts w:ascii="Times New Roman" w:eastAsia="Times New Roman" w:hAnsi="Times New Roman" w:cs="Times New Roman"/>
+          <w:lang w:eastAsia="fr-FR"/>
+        </w:rPr>
+        <w:t xml:space="preserve"> : </w:t>
+      </w:r>
+      <w:r>
+        <w:rPr>
+          <w:rFonts w:ascii="Times New Roman" w:hAnsi="Times New Roman" w:cs="Times New Roman"/>
+          <w:color w:val="000000"/>
+        </w:rPr>
+        <w:t xml:space="preserve">utilise des architectures spécifiques pour détecter et classifier le sentiment par aspect, souvent via des variantes de BERT (par exemple </w:t>
+      </w:r>
+      <w:proofErr w:type="spellStart"/>
+      <w:r>
+        <w:rPr>
+          <w:rFonts w:ascii="Times New Roman" w:hAnsi="Times New Roman" w:cs="Times New Roman"/>
+          <w:color w:val="000000"/>
+        </w:rPr>
+        <w:t>Instruct</w:t>
+      </w:r>
+      <w:r>
+        <w:rPr>
+          <w:rFonts w:ascii="Times New Roman" w:hAnsi="Times New Roman" w:cs="Times New Roman"/>
+          <w:color w:val="000000"/>
+        </w:rPr>
+        <w:noBreakHyphen/>
+        <w:t>DeBERTa</w:t>
+      </w:r>
+      <w:proofErr w:type="spellEnd"/>
+      <w:r>
+        <w:rPr>
+          <w:rFonts w:ascii="Times New Roman" w:hAnsi="Times New Roman" w:cs="Times New Roman"/>
+          <w:color w:val="000000"/>
+        </w:rPr>
+        <w:t>)</w:t>
+      </w:r>
+    </w:p>
+    <w:p>
+      <w:pPr>
+        <w:spacing w:before="100" w:beforeAutospacing="1" w:after="100" w:afterAutospacing="1"/>
+        <w:rPr>
+          <w:rFonts w:ascii="Times New Roman" w:eastAsia="Times New Roman" w:hAnsi="Times New Roman" w:cs="Times New Roman"/>
+          <w:lang w:eastAsia="fr-FR"/>
+        </w:rPr>
+      </w:pPr>
+    </w:p>
+    <w:p>
+      <w:pPr>
+        <w:spacing w:before="100" w:beforeAutospacing="1" w:after="100" w:afterAutospacing="1"/>
+        <w:rPr>
+          <w:rFonts w:ascii="Times New Roman" w:eastAsia="Times New Roman" w:hAnsi="Times New Roman" w:cs="Times New Roman"/>
+          <w:lang w:eastAsia="fr-FR"/>
+        </w:rPr>
+      </w:pPr>
+      <w:proofErr w:type="gramStart"/>
+      <w:r>
+        <w:rPr>
+          <w:rFonts w:ascii="Times New Roman" w:eastAsia="Times New Roman" w:hAnsi="Symbol" w:cs="Times New Roman"/>
+          <w:lang w:eastAsia="fr-FR"/>
+        </w:rPr>
+        <w:t></w:t>
+      </w:r>
+      <w:r>
+        <w:rPr>
+          <w:rFonts w:ascii="Times New Roman" w:eastAsia="Times New Roman" w:hAnsi="Times New Roman" w:cs="Times New Roman"/>
+          <w:lang w:eastAsia="fr-FR"/>
+        </w:rPr>
+        <w:t xml:space="preserve">  </w:t>
+      </w:r>
+      <w:r>
+        <w:rPr>
+          <w:rFonts w:ascii="Times New Roman" w:eastAsia="Times New Roman" w:hAnsi="Times New Roman" w:cs="Times New Roman"/>
+          <w:b/>
+          <w:bCs/>
+          <w:lang w:eastAsia="fr-FR"/>
+        </w:rPr>
+        <w:t>Revue</w:t>
+      </w:r>
+      <w:proofErr w:type="gramEnd"/>
+      <w:r>
+        <w:rPr>
+          <w:rFonts w:ascii="Times New Roman" w:eastAsia="Times New Roman" w:hAnsi="Times New Roman" w:cs="Times New Roman"/>
+          <w:b/>
+          <w:bCs/>
+          <w:lang w:eastAsia="fr-FR"/>
+        </w:rPr>
+        <w:t xml:space="preserve"> des techniques de modélisation de thèmes (Topic Modeling)</w:t>
+      </w:r>
+    </w:p>
+    <w:p>
+      <w:pPr>
+        <w:spacing w:before="100" w:beforeAutospacing="1" w:after="100" w:afterAutospacing="1"/>
+        <w:rPr>
+          <w:rFonts w:ascii="Times New Roman" w:eastAsia="Times New Roman" w:hAnsi="Times New Roman" w:cs="Times New Roman"/>
+          <w:lang w:eastAsia="fr-FR"/>
+        </w:rPr>
+      </w:pPr>
+      <w:proofErr w:type="gramStart"/>
+      <w:r>
+        <w:rPr>
+          <w:rFonts w:ascii="Times New Roman" w:eastAsia="Times New Roman" w:hAnsi="Symbol" w:cs="Times New Roman"/>
+          <w:lang w:eastAsia="fr-FR"/>
+        </w:rPr>
+        <w:t></w:t>
+      </w:r>
+      <w:r>
+        <w:rPr>
+          <w:rFonts w:ascii="Times New Roman" w:eastAsia="Times New Roman" w:hAnsi="Times New Roman" w:cs="Times New Roman"/>
+          <w:lang w:eastAsia="fr-FR"/>
+        </w:rPr>
+        <w:t xml:space="preserve">  </w:t>
+      </w:r>
+      <w:r>
+        <w:rPr>
+          <w:rFonts w:ascii="Times New Roman" w:eastAsia="Times New Roman" w:hAnsi="Times New Roman" w:cs="Times New Roman"/>
+          <w:b/>
+          <w:bCs/>
+          <w:lang w:eastAsia="fr-FR"/>
+        </w:rPr>
+        <w:t>Outils</w:t>
+      </w:r>
+      <w:proofErr w:type="gramEnd"/>
+      <w:r>
+        <w:rPr>
+          <w:rFonts w:ascii="Times New Roman" w:eastAsia="Times New Roman" w:hAnsi="Times New Roman" w:cs="Times New Roman"/>
+          <w:b/>
+          <w:bCs/>
+          <w:lang w:eastAsia="fr-FR"/>
+        </w:rPr>
+        <w:t xml:space="preserve"> et bibliothèques existants</w:t>
+      </w:r>
+    </w:p>
+    <w:p>
+      <w:pPr>
+        <w:spacing w:before="100" w:beforeAutospacing="1" w:after="100" w:afterAutospacing="1"/>
+        <w:rPr>
+          <w:rFonts w:ascii="Times New Roman" w:eastAsia="Times New Roman" w:hAnsi="Times New Roman" w:cs="Times New Roman"/>
+          <w:lang w:eastAsia="fr-FR"/>
+        </w:rPr>
+      </w:pPr>
+      <w:proofErr w:type="gramStart"/>
+      <w:r>
+        <w:rPr>
+          <w:rFonts w:ascii="Times New Roman" w:eastAsia="Times New Roman" w:hAnsi="Symbol" w:cs="Times New Roman"/>
+          <w:lang w:eastAsia="fr-FR"/>
+        </w:rPr>
+        <w:t></w:t>
+      </w:r>
+      <w:r>
+        <w:rPr>
+          <w:rFonts w:ascii="Times New Roman" w:eastAsia="Times New Roman" w:hAnsi="Times New Roman" w:cs="Times New Roman"/>
+          <w:lang w:eastAsia="fr-FR"/>
+        </w:rPr>
+        <w:t xml:space="preserve">  </w:t>
+      </w:r>
+      <w:r>
+        <w:rPr>
+          <w:rFonts w:ascii="Times New Roman" w:eastAsia="Times New Roman" w:hAnsi="Times New Roman" w:cs="Times New Roman"/>
+          <w:b/>
+          <w:bCs/>
+          <w:lang w:eastAsia="fr-FR"/>
+        </w:rPr>
+        <w:t>Études</w:t>
+      </w:r>
+      <w:proofErr w:type="gramEnd"/>
+      <w:r>
+        <w:rPr>
+          <w:rFonts w:ascii="Times New Roman" w:eastAsia="Times New Roman" w:hAnsi="Times New Roman" w:cs="Times New Roman"/>
+          <w:b/>
+          <w:bCs/>
+          <w:lang w:eastAsia="fr-FR"/>
+        </w:rPr>
+        <w:t xml:space="preserve"> similaires / projets passés</w:t>
+      </w:r>
+    </w:p>
+    <w:p>
+      <w:pPr>
+        <w:spacing w:before="100" w:beforeAutospacing="1" w:after="100" w:afterAutospacing="1"/>
+        <w:rPr>
+          <w:rFonts w:ascii="Times New Roman" w:eastAsia="Times New Roman" w:hAnsi="Times New Roman" w:cs="Times New Roman"/>
+          <w:lang w:eastAsia="fr-FR"/>
+        </w:rPr>
+      </w:pPr>
+      <w:proofErr w:type="gramStart"/>
+      <w:r>
+        <w:rPr>
+          <w:rFonts w:ascii="Times New Roman" w:eastAsia="Times New Roman" w:hAnsi="Symbol" w:cs="Times New Roman"/>
+          <w:lang w:eastAsia="fr-FR"/>
+        </w:rPr>
+        <w:lastRenderedPageBreak/>
+        <w:t></w:t>
+      </w:r>
+      <w:r>
+        <w:rPr>
+          <w:rFonts w:ascii="Times New Roman" w:eastAsia="Times New Roman" w:hAnsi="Times New Roman" w:cs="Times New Roman"/>
+          <w:lang w:eastAsia="fr-FR"/>
+        </w:rPr>
+        <w:t xml:space="preserve">  </w:t>
+      </w:r>
+      <w:r>
+        <w:rPr>
+          <w:rFonts w:ascii="Times New Roman" w:eastAsia="Times New Roman" w:hAnsi="Times New Roman" w:cs="Times New Roman"/>
+          <w:b/>
+          <w:bCs/>
+          <w:lang w:eastAsia="fr-FR"/>
+        </w:rPr>
+        <w:t>Critique</w:t>
+      </w:r>
+      <w:proofErr w:type="gramEnd"/>
+      <w:r>
+        <w:rPr>
+          <w:rFonts w:ascii="Times New Roman" w:eastAsia="Times New Roman" w:hAnsi="Times New Roman" w:cs="Times New Roman"/>
+          <w:b/>
+          <w:bCs/>
+          <w:lang w:eastAsia="fr-FR"/>
+        </w:rPr>
+        <w:t xml:space="preserve"> / Limites des approches</w:t>
+      </w:r>
+    </w:p>
+    <w:p>
+      <w:pPr>
+        <w:spacing w:before="100" w:beforeAutospacing="1" w:after="100" w:afterAutospacing="1"/>
+        <w:rPr>
+          <w:rFonts w:ascii="Times New Roman" w:eastAsia="Times New Roman" w:hAnsi="Times New Roman" w:cs="Times New Roman"/>
+          <w:lang w:eastAsia="fr-FR"/>
+        </w:rPr>
+      </w:pPr>
+      <w:proofErr w:type="gramStart"/>
+      <w:r>
+        <w:rPr>
+          <w:rFonts w:ascii="Times New Roman" w:eastAsia="Times New Roman" w:hAnsi="Symbol" w:cs="Times New Roman"/>
+          <w:lang w:eastAsia="fr-FR"/>
+        </w:rPr>
+        <w:t></w:t>
+      </w:r>
+      <w:r>
+        <w:rPr>
+          <w:rFonts w:ascii="Times New Roman" w:eastAsia="Times New Roman" w:hAnsi="Times New Roman" w:cs="Times New Roman"/>
+          <w:lang w:eastAsia="fr-FR"/>
+        </w:rPr>
+        <w:t xml:space="preserve">  </w:t>
+      </w:r>
+      <w:r>
+        <w:rPr>
+          <w:rFonts w:ascii="Times New Roman" w:eastAsia="Times New Roman" w:hAnsi="Times New Roman" w:cs="Times New Roman"/>
+          <w:b/>
+          <w:bCs/>
+          <w:lang w:eastAsia="fr-FR"/>
+        </w:rPr>
+        <w:t>Positionnement</w:t>
+      </w:r>
+      <w:proofErr w:type="gramEnd"/>
+      <w:r>
+        <w:rPr>
+          <w:rFonts w:ascii="Times New Roman" w:eastAsia="Times New Roman" w:hAnsi="Times New Roman" w:cs="Times New Roman"/>
+          <w:b/>
+          <w:bCs/>
+          <w:lang w:eastAsia="fr-FR"/>
+        </w:rPr>
         <w:t xml:space="preserve"> de ton projet</w:t>
       </w:r>
     </w:p>
     <w:p>
       <w:pPr>
-        <w:spacing w:before="100" w:beforeAutospacing="1" w:after="100" w:afterAutospacing="1"/>
-        <w:rPr>
-          <w:rFonts w:ascii="Times New Roman" w:eastAsia="Times New Roman" w:hAnsi="Times New Roman" w:cs="Times New Roman"/>
-          <w:lang w:eastAsia="fr-FR"/>
-        </w:rPr>
-      </w:pPr>
-    </w:p>
-    <w:p>
-      <w:pPr>
-        <w:rPr>
-          <w:rFonts w:ascii="Times New Roman" w:eastAsia="Times New Roman" w:hAnsi="Times New Roman" w:cs="Times New Roman"/>
-          <w:lang w:eastAsia="fr-FR"/>
-        </w:rPr>
-      </w:pPr>
-    </w:p>
-    <w:p>
-      <w:pPr>
-        <w:pStyle w:val="NormalWeb"/>
-        <w:rPr>
-          <w:color w:val="000000"/>
-        </w:rPr>
-      </w:pPr>
-    </w:p>
-    <w:p>
-      <w:pPr>
         <w:pStyle w:val="NormalWeb"/>
         <w:rPr>
           <w:color w:val="000000"/>
@@ -2042,28 +4303,612 @@
         <w:rPr>
           <w:color w:val="000000"/>
         </w:rPr>
+        <w:t>POUVOIR ANALYSE</w:t>
+      </w:r>
+      <w:r>
+        <w:rPr>
+          <w:color w:val="000000"/>
+        </w:rPr>
+        <w:t>R</w:t>
+      </w:r>
+      <w:r>
+        <w:rPr>
+          <w:color w:val="000000"/>
+        </w:rPr>
+        <w:t xml:space="preserve"> DES GROUPES DE VIDÉOS</w:t>
+      </w:r>
+    </w:p>
+    <w:p>
+      <w:pPr>
+        <w:pStyle w:val="NormalWeb"/>
+        <w:rPr>
+          <w:color w:val="000000"/>
+        </w:rPr>
+      </w:pPr>
+      <w:r>
+        <w:rPr>
+          <w:color w:val="000000"/>
+        </w:rPr>
+        <w:t>Outil d’analyse automatique : KPI, tableau de bord + génération d’un rapport</w:t>
+      </w:r>
+    </w:p>
+    <w:p>
+      <w:pPr>
+        <w:pStyle w:val="NormalWeb"/>
+        <w:rPr>
+          <w:color w:val="000000"/>
+        </w:rPr>
+      </w:pPr>
+      <w:r>
+        <w:rPr>
+          <w:color w:val="000000"/>
+        </w:rPr>
+        <w:t>Faire attention à la réglementation RGPD, IA ACT …</w:t>
+      </w:r>
+      <w:r>
+        <w:rPr>
+          <w:color w:val="000000"/>
+        </w:rPr>
+        <w:t xml:space="preserve"> LES PROBLEMES D’ÉTHIQUE, DE CONFIDENTIALITÉ</w:t>
+      </w:r>
+    </w:p>
+    <w:p>
+      <w:pPr>
+        <w:pStyle w:val="NormalWeb"/>
+        <w:rPr>
+          <w:color w:val="000000"/>
+        </w:rPr>
+      </w:pPr>
+      <w:r>
+        <w:rPr>
+          <w:color w:val="000000"/>
+        </w:rPr>
+        <w:t xml:space="preserve">Des chiffres sur la fréquentation de </w:t>
+      </w:r>
+      <w:proofErr w:type="spellStart"/>
+      <w:r>
+        <w:rPr>
+          <w:color w:val="000000"/>
+        </w:rPr>
+        <w:t>youtube</w:t>
+      </w:r>
+      <w:proofErr w:type="spellEnd"/>
+      <w:r>
+        <w:rPr>
+          <w:color w:val="000000"/>
+        </w:rPr>
+        <w:t xml:space="preserve"> </w:t>
+      </w:r>
+      <w:r>
+        <w:rPr>
+          <w:color w:val="000000"/>
+        </w:rPr>
+        <w:t xml:space="preserve">la </w:t>
+      </w:r>
+      <w:proofErr w:type="spellStart"/>
+      <w:r>
+        <w:rPr>
+          <w:color w:val="000000"/>
+        </w:rPr>
+        <w:t>valeeur</w:t>
+      </w:r>
+      <w:proofErr w:type="spellEnd"/>
+      <w:r>
+        <w:rPr>
+          <w:color w:val="000000"/>
+        </w:rPr>
+        <w:t xml:space="preserve"> de </w:t>
+      </w:r>
+      <w:proofErr w:type="spellStart"/>
+      <w:r>
+        <w:rPr>
+          <w:color w:val="000000"/>
+        </w:rPr>
+        <w:t>youtube</w:t>
+      </w:r>
+      <w:proofErr w:type="spellEnd"/>
+      <w:r>
+        <w:rPr>
+          <w:color w:val="000000"/>
+        </w:rPr>
+        <w:t>, les profits que cela dégage</w:t>
+      </w:r>
+    </w:p>
+    <w:p>
+      <w:pPr>
+        <w:pStyle w:val="NormalWeb"/>
+        <w:rPr>
+          <w:color w:val="000000"/>
+        </w:rPr>
+      </w:pPr>
+      <w:r>
+        <w:rPr>
+          <w:color w:val="000000"/>
+        </w:rPr>
+        <w:t>Faire une plateforme sécurisé</w:t>
+      </w:r>
+      <w:r>
+        <w:rPr>
+          <w:color w:val="000000"/>
+        </w:rPr>
+        <w:t>e</w:t>
+      </w:r>
+      <w:r>
+        <w:rPr>
+          <w:color w:val="000000"/>
+        </w:rPr>
+        <w:t xml:space="preserve">, compte : id, </w:t>
+      </w:r>
+      <w:proofErr w:type="spellStart"/>
+      <w:r>
+        <w:rPr>
+          <w:color w:val="000000"/>
+        </w:rPr>
+        <w:t>mp</w:t>
+      </w:r>
+      <w:proofErr w:type="spellEnd"/>
+      <w:r>
+        <w:rPr>
+          <w:color w:val="000000"/>
+        </w:rPr>
+        <w:t xml:space="preserve"> pour que </w:t>
+      </w:r>
+      <w:proofErr w:type="gramStart"/>
+      <w:r>
+        <w:rPr>
+          <w:color w:val="000000"/>
+        </w:rPr>
+        <w:t>seul les personnes</w:t>
+      </w:r>
+      <w:proofErr w:type="gramEnd"/>
+      <w:r>
+        <w:rPr>
+          <w:color w:val="000000"/>
+        </w:rPr>
+        <w:t xml:space="preserve"> dont on parle puissent voir ce qu’on dit sur elles.</w:t>
+      </w:r>
+    </w:p>
+    <w:p>
+      <w:pPr>
+        <w:pStyle w:val="NormalWeb"/>
+        <w:jc w:val="center"/>
+        <w:rPr>
+          <w:color w:val="000000"/>
+        </w:rPr>
+      </w:pPr>
+      <w:r>
+        <w:rPr>
+          <w:color w:val="000000"/>
+        </w:rPr>
+        <w:t>PLANNING</w:t>
+      </w:r>
+    </w:p>
+    <w:p>
+      <w:pPr>
+        <w:pStyle w:val="NormalWeb"/>
+        <w:rPr>
+          <w:color w:val="000000"/>
+        </w:rPr>
+      </w:pPr>
+      <w:r>
+        <w:rPr>
+          <w:color w:val="000000"/>
+        </w:rPr>
+        <w:t>Mars : étude de faisabilité (API, accès aux données, volume de données ...) et choix du sujet</w:t>
+      </w:r>
+    </w:p>
+    <w:p>
+      <w:pPr>
+        <w:pStyle w:val="NormalWeb"/>
+        <w:rPr>
+          <w:color w:val="000000"/>
+        </w:rPr>
+      </w:pPr>
+      <w:r>
+        <w:rPr>
+          <w:color w:val="000000"/>
+        </w:rPr>
+        <w:t>Avril : terminer le cadrage du projet (état de l’art, méthodes, objectifs livrables, outils, limites…)</w:t>
+      </w:r>
+    </w:p>
+    <w:p>
+      <w:pPr>
+        <w:pStyle w:val="NormalWeb"/>
+        <w:rPr>
+          <w:color w:val="000000"/>
+        </w:rPr>
+      </w:pPr>
+      <w:r>
+        <w:rPr>
+          <w:color w:val="000000"/>
+        </w:rPr>
+        <w:t>Mai : Premier POC</w:t>
+      </w:r>
+      <w:r>
+        <w:rPr>
+          <w:color w:val="000000"/>
+        </w:rPr>
+        <w:t xml:space="preserve"> + terminer la rédaction du bloc 3</w:t>
+      </w:r>
+    </w:p>
+    <w:p>
+      <w:pPr>
+        <w:pStyle w:val="NormalWeb"/>
+        <w:rPr>
+          <w:color w:val="000000"/>
+        </w:rPr>
+      </w:pPr>
+      <w:r>
+        <w:rPr>
+          <w:color w:val="000000"/>
+        </w:rPr>
+        <w:t xml:space="preserve">Juin : amélioration du </w:t>
+      </w:r>
+      <w:proofErr w:type="spellStart"/>
+      <w:r>
+        <w:rPr>
+          <w:color w:val="000000"/>
+        </w:rPr>
+        <w:t>poc</w:t>
+      </w:r>
+      <w:proofErr w:type="spellEnd"/>
+      <w:r>
+        <w:rPr>
+          <w:color w:val="000000"/>
+        </w:rPr>
+        <w:t xml:space="preserve"> + rédaction du bl</w:t>
+      </w:r>
+      <w:r>
+        <w:rPr>
+          <w:color w:val="000000"/>
+        </w:rPr>
+        <w:t>o</w:t>
+      </w:r>
+      <w:r>
+        <w:rPr>
+          <w:color w:val="000000"/>
+        </w:rPr>
+        <w:t xml:space="preserve">c </w:t>
+      </w:r>
+      <w:r>
+        <w:rPr>
+          <w:color w:val="000000"/>
+        </w:rPr>
+        <w:t>1 et 2</w:t>
+      </w:r>
+    </w:p>
+    <w:p>
+      <w:pPr>
+        <w:pStyle w:val="NormalWeb"/>
+        <w:rPr>
+          <w:color w:val="000000"/>
+        </w:rPr>
+      </w:pPr>
+      <w:r>
+        <w:rPr>
+          <w:color w:val="000000"/>
+        </w:rPr>
+        <w:t>Juillet</w:t>
+      </w:r>
+      <w:r>
+        <w:rPr>
+          <w:color w:val="000000"/>
+        </w:rPr>
+        <w:t> : amélioration et intégration méthode CI/CD</w:t>
+      </w:r>
+    </w:p>
+    <w:p>
+      <w:pPr>
+        <w:pStyle w:val="NormalWeb"/>
+        <w:rPr>
+          <w:color w:val="000000"/>
+        </w:rPr>
+      </w:pPr>
+      <w:r>
+        <w:rPr>
+          <w:color w:val="000000"/>
+        </w:rPr>
+        <w:t>Aout</w:t>
+      </w:r>
+      <w:r>
+        <w:rPr>
+          <w:color w:val="000000"/>
+        </w:rPr>
+        <w:t xml:space="preserve"> : </w:t>
+      </w:r>
+      <w:r>
+        <w:rPr>
+          <w:color w:val="000000"/>
+        </w:rPr>
+        <w:t xml:space="preserve"> </w:t>
+      </w:r>
+      <w:r>
+        <w:rPr>
+          <w:color w:val="000000"/>
+        </w:rPr>
+        <w:t>bloc 1 et 2</w:t>
+      </w:r>
+    </w:p>
+    <w:p>
+      <w:pPr>
+        <w:pStyle w:val="NormalWeb"/>
+        <w:rPr>
+          <w:color w:val="000000"/>
+        </w:rPr>
+      </w:pPr>
+      <w:r>
+        <w:rPr>
+          <w:color w:val="000000"/>
+        </w:rPr>
+        <w:t>Septembre fin soutenance démo</w:t>
+      </w:r>
+    </w:p>
+    <w:p>
+      <w:pPr>
+        <w:pStyle w:val="NormalWeb"/>
+        <w:rPr>
+          <w:color w:val="000000"/>
+        </w:rPr>
+      </w:pPr>
+    </w:p>
+    <w:p>
+      <w:pPr>
+        <w:pStyle w:val="NormalWeb"/>
+        <w:jc w:val="center"/>
+        <w:rPr>
+          <w:color w:val="000000"/>
+        </w:rPr>
+      </w:pPr>
+      <w:r>
+        <w:rPr>
+          <w:color w:val="000000"/>
+        </w:rPr>
+        <w:t>SOURCES</w:t>
+      </w:r>
+    </w:p>
+    <w:p>
+      <w:pPr>
+        <w:pStyle w:val="NormalWeb"/>
+        <w:rPr>
+          <w:color w:val="000000"/>
+        </w:rPr>
+      </w:pPr>
+      <w:r>
+        <w:rPr>
+          <w:color w:val="000000"/>
+        </w:rPr>
         <w:lastRenderedPageBreak/>
-        <w:t>Outil d’analyse automatique : KPI, tableau de bord + génération d’un rapport</w:t>
-      </w:r>
-    </w:p>
-    <w:p>
-      <w:pPr>
-        <w:pStyle w:val="NormalWeb"/>
-        <w:rPr>
-          <w:color w:val="000000"/>
-        </w:rPr>
-      </w:pPr>
-      <w:r>
-        <w:rPr>
-          <w:color w:val="000000"/>
-        </w:rPr>
-        <w:t>Faire attention à la réglementation RGPD, IA ACT …</w:t>
-      </w:r>
-      <w:r>
-        <w:rPr>
-          <w:color w:val="000000"/>
-        </w:rPr>
-        <w:t xml:space="preserve"> LES PROBLEMES D’ÉTHIQUE, DE CONFIDENTIALITÉ</w:t>
+        <w:t>Theses.fr</w:t>
+      </w:r>
+    </w:p>
+    <w:p>
+      <w:pPr>
+        <w:pStyle w:val="NormalWeb"/>
+        <w:numPr>
+          <w:ilvl w:val="0"/>
+          <w:numId w:val="4"/>
+        </w:numPr>
+        <w:rPr>
+          <w:color w:val="000000"/>
+        </w:rPr>
+      </w:pPr>
+      <w:hyperlink r:id="rId11" w:history="1">
+        <w:r>
+          <w:rPr>
+            <w:rStyle w:val="Lienhypertexte"/>
+          </w:rPr>
+          <w:t>https://theses.fr/2015LYO22007</w:t>
+        </w:r>
+      </w:hyperlink>
+    </w:p>
+    <w:p>
+      <w:pPr>
+        <w:pStyle w:val="NormalWeb"/>
+        <w:numPr>
+          <w:ilvl w:val="0"/>
+          <w:numId w:val="4"/>
+        </w:numPr>
+        <w:rPr>
+          <w:color w:val="000000"/>
+        </w:rPr>
+      </w:pPr>
+      <w:hyperlink r:id="rId12" w:history="1">
+        <w:r>
+          <w:rPr>
+            <w:rStyle w:val="Lienhypertexte"/>
+          </w:rPr>
+          <w:t>https://theses.fr/2020LORR0037</w:t>
+        </w:r>
+      </w:hyperlink>
+    </w:p>
+    <w:p>
+      <w:pPr>
+        <w:pStyle w:val="NormalWeb"/>
+        <w:numPr>
+          <w:ilvl w:val="0"/>
+          <w:numId w:val="4"/>
+        </w:numPr>
+        <w:rPr>
+          <w:color w:val="000000"/>
+        </w:rPr>
+      </w:pPr>
+      <w:hyperlink r:id="rId13" w:history="1">
+        <w:r>
+          <w:rPr>
+            <w:rStyle w:val="Lienhypertexte"/>
+          </w:rPr>
+          <w:t>https://theses.hal.science/tel-04041435</w:t>
+        </w:r>
+      </w:hyperlink>
+    </w:p>
+    <w:p>
+      <w:pPr>
+        <w:pStyle w:val="NormalWeb"/>
+        <w:rPr>
+          <w:color w:val="000000"/>
+        </w:rPr>
+      </w:pPr>
+      <w:proofErr w:type="gramStart"/>
+      <w:r>
+        <w:rPr>
+          <w:color w:val="000000"/>
+        </w:rPr>
+        <w:t>google</w:t>
+      </w:r>
+      <w:proofErr w:type="gramEnd"/>
+      <w:r>
+        <w:rPr>
+          <w:color w:val="000000"/>
+        </w:rPr>
+        <w:t xml:space="preserve"> scholar </w:t>
+      </w:r>
+    </w:p>
+    <w:p>
+      <w:pPr>
+        <w:pStyle w:val="NormalWeb"/>
+        <w:numPr>
+          <w:ilvl w:val="0"/>
+          <w:numId w:val="4"/>
+        </w:numPr>
+        <w:rPr>
+          <w:color w:val="000000"/>
+        </w:rPr>
+      </w:pPr>
+      <w:hyperlink r:id="rId14" w:history="1">
+        <w:r>
+          <w:rPr>
+            <w:rStyle w:val="Lienhypertexte"/>
+          </w:rPr>
+          <w:t>https://link.springer.com/article/10.1186/s12889-020-8342-4</w:t>
+        </w:r>
+      </w:hyperlink>
+    </w:p>
+    <w:p>
+      <w:pPr>
+        <w:pStyle w:val="NormalWeb"/>
+        <w:numPr>
+          <w:ilvl w:val="0"/>
+          <w:numId w:val="4"/>
+        </w:numPr>
+        <w:rPr>
+          <w:color w:val="000000"/>
+        </w:rPr>
+      </w:pPr>
+      <w:hyperlink r:id="rId15" w:history="1">
+        <w:r>
+          <w:rPr>
+            <w:rStyle w:val="Lienhypertexte"/>
+          </w:rPr>
+          <w:t>https://serials.atla.com/theolib/article/view/2609/3271</w:t>
+        </w:r>
+      </w:hyperlink>
+      <w:r>
+        <w:rPr>
+          <w:color w:val="000000"/>
+        </w:rPr>
+        <w:t xml:space="preserve"> </w:t>
+      </w:r>
+    </w:p>
+    <w:p>
+      <w:pPr>
+        <w:pStyle w:val="NormalWeb"/>
+        <w:numPr>
+          <w:ilvl w:val="1"/>
+          <w:numId w:val="4"/>
+        </w:numPr>
+        <w:rPr>
+          <w:color w:val="000000"/>
+        </w:rPr>
+      </w:pPr>
+      <w:r>
+        <w:rPr>
+          <w:color w:val="000000"/>
+        </w:rPr>
+        <w:t>MALLET</w:t>
+      </w:r>
+    </w:p>
+    <w:p>
+      <w:pPr>
+        <w:pStyle w:val="NormalWeb"/>
+        <w:numPr>
+          <w:ilvl w:val="1"/>
+          <w:numId w:val="4"/>
+        </w:numPr>
+        <w:rPr>
+          <w:color w:val="000000"/>
+        </w:rPr>
+      </w:pPr>
+      <w:proofErr w:type="spellStart"/>
+      <w:r>
+        <w:rPr>
+          <w:color w:val="000000"/>
+        </w:rPr>
+        <w:t>G</w:t>
+      </w:r>
+      <w:r>
+        <w:rPr>
+          <w:color w:val="000000"/>
+        </w:rPr>
+        <w:t>ensim</w:t>
+      </w:r>
+      <w:proofErr w:type="spellEnd"/>
+      <w:r>
+        <w:rPr>
+          <w:color w:val="000000"/>
+        </w:rPr>
+        <w:t xml:space="preserve"> : </w:t>
+      </w:r>
+      <w:proofErr w:type="spellStart"/>
+      <w:r>
+        <w:rPr>
+          <w:color w:val="000000"/>
+        </w:rPr>
+        <w:t>lda</w:t>
+      </w:r>
+      <w:proofErr w:type="spellEnd"/>
+    </w:p>
+    <w:p>
+      <w:pPr>
+        <w:pStyle w:val="NormalWeb"/>
+        <w:numPr>
+          <w:ilvl w:val="1"/>
+          <w:numId w:val="4"/>
+        </w:numPr>
+        <w:rPr>
+          <w:color w:val="000000"/>
+        </w:rPr>
+      </w:pPr>
+      <w:r>
+        <w:rPr>
+          <w:color w:val="000000"/>
+        </w:rPr>
+        <w:t>« </w:t>
+      </w:r>
+      <w:r>
+        <w:rPr>
+          <w:color w:val="000000"/>
+        </w:rPr>
+        <w:t xml:space="preserve">Le processus actuel de modélisation thématique comporte cinq étapes principales : (1) créer un corpus de documents, (2) prétraiter le texte pour rassembler les caractéristiques les plus informatives, (3) traiter le texte en un corpus utilisable par </w:t>
+      </w:r>
+      <w:proofErr w:type="spellStart"/>
+      <w:r>
+        <w:rPr>
+          <w:color w:val="000000"/>
+        </w:rPr>
+        <w:t>Gensim</w:t>
+      </w:r>
+      <w:proofErr w:type="spellEnd"/>
+      <w:r>
+        <w:rPr>
+          <w:color w:val="000000"/>
+        </w:rPr>
+        <w:t xml:space="preserve"> (c'est-à-dire transformer chaque document en un vecteur), (4) construire le modèle de sujet, et (5) analyser le modèle de suje</w:t>
+      </w:r>
+      <w:r>
+        <w:rPr>
+          <w:color w:val="000000"/>
+        </w:rPr>
+        <w:t>t »</w:t>
       </w:r>
     </w:p>
     <w:sectPr>
@@ -2409,7 +5254,7 @@
         <w:rFonts w:ascii="Symbol" w:hAnsi="Symbol" w:hint="default"/>
       </w:rPr>
     </w:lvl>
-    <w:lvl w:ilvl="1" w:tplc="040C0003" w:tentative="1">
+    <w:lvl w:ilvl="1" w:tplc="040C0003">
       <w:start w:val="1"/>
       <w:numFmt w:val="bullet"/>
       <w:lvlText w:val="o"/>
@@ -4604,6 +7449,16 @@
     <w:basedOn w:val="Policepardfaut"/>
     <w:rsid w:val="003E4648"/>
   </w:style>
+  <w:style w:type="character" w:customStyle="1" w:styleId="truncate">
+    <w:name w:val="truncate"/>
+    <w:basedOn w:val="Policepardfaut"/>
+    <w:rsid w:val="004923D8"/>
+  </w:style>
+  <w:style w:type="character" w:customStyle="1" w:styleId="relative">
+    <w:name w:val="relative"/>
+    <w:basedOn w:val="Policepardfaut"/>
+    <w:rsid w:val="00A74248"/>
+  </w:style>
 </w:styles>
 </file>
 

</xml_diff>